<commit_message>
minor fixes, added line numbers to response
</commit_message>
<xml_diff>
--- a/manuscript/second_submission/Main_Text.docx
+++ b/manuscript/second_submission/Main_Text.docx
@@ -4,6 +4,7 @@
   <w:body>
     <w:p>
       <w:pPr>
+        <w:suppressLineNumbers/>
         <w:spacing w:after="0"/>
         <w:ind w:firstLine="0"/>
         <w:rPr>
@@ -23,6 +24,7 @@
     </w:p>
     <w:p>
       <w:pPr>
+        <w:suppressLineNumbers/>
         <w:spacing w:before="200" w:after="0"/>
         <w:ind w:firstLine="0"/>
         <w:rPr>
@@ -36,7 +38,7 @@
         <w:rPr>
           <w:vertAlign w:val="superscript"/>
         </w:rPr>
-        <w:t>1 †</w:t>
+        <w:t>1†</w:t>
       </w:r>
       <w:r>
         <w:t>, Mark R. Christie</w:t>
@@ -46,6 +48,533 @@
           <w:vertAlign w:val="superscript"/>
         </w:rPr>
         <w:t>1,2†</w:t>
+      </w:r>
+    </w:p>
+    <w:p>
+      <w:pPr>
+        <w:suppressLineNumbers/>
+        <w:spacing w:after="0"/>
+        <w:ind w:firstLine="0"/>
+      </w:pPr>
+    </w:p>
+    <w:p>
+      <w:pPr>
+        <w:suppressLineNumbers/>
+        <w:spacing w:after="0"/>
+        <w:ind w:firstLine="0"/>
+      </w:pPr>
+      <w:r>
+        <w:rPr>
+          <w:b/>
+          <w:vertAlign w:val="superscript"/>
+        </w:rPr>
+        <w:t>1</w:t>
+      </w:r>
+      <w:r>
+        <w:t>Department of Biological Sciences, Purdue University; 915 W. State St., West Lafayette, IN, USA</w:t>
+      </w:r>
+    </w:p>
+    <w:p>
+      <w:pPr>
+        <w:suppressLineNumbers/>
+        <w:spacing w:after="0"/>
+        <w:ind w:firstLine="0"/>
+      </w:pPr>
+      <w:r>
+        <w:rPr>
+          <w:b/>
+          <w:vertAlign w:val="superscript"/>
+        </w:rPr>
+        <w:t>2</w:t>
+      </w:r>
+      <w:r>
+        <w:t>Department of Forestry and Natural Resources, Purdue University; 715 W. State St., West Lafayette, IN, USA</w:t>
+      </w:r>
+    </w:p>
+    <w:p>
+      <w:pPr>
+        <w:suppressLineNumbers/>
+        <w:spacing w:after="0"/>
+        <w:ind w:firstLine="0"/>
+      </w:pPr>
+    </w:p>
+    <w:p>
+      <w:pPr>
+        <w:suppressLineNumbers/>
+        <w:spacing w:after="0" w:line="240" w:lineRule="auto"/>
+        <w:ind w:left="180" w:hanging="180"/>
+      </w:pPr>
+      <w:proofErr w:type="gramStart"/>
+      <w:r>
+        <w:rPr>
+          <w:vertAlign w:val="superscript"/>
+        </w:rPr>
+        <w:t>†</w:t>
+      </w:r>
+      <w:r>
+        <w:t xml:space="preserve">  Corresponding</w:t>
+      </w:r>
+      <w:proofErr w:type="gramEnd"/>
+      <w:r>
+        <w:t xml:space="preserve"> authors:</w:t>
+      </w:r>
+    </w:p>
+    <w:p>
+      <w:pPr>
+        <w:suppressLineNumbers/>
+        <w:spacing w:after="0" w:line="240" w:lineRule="auto"/>
+        <w:ind w:left="180" w:firstLine="0"/>
+        <w:jc w:val="both"/>
+      </w:pPr>
+      <w:r>
+        <w:t xml:space="preserve">William Hemstrom; Department of Biological Sciences, Purdue University; 915 W. State St., West Lafayette, Indiana 47907; </w:t>
+      </w:r>
+      <w:hyperlink r:id="rId6" w:history="1">
+        <w:r>
+          <w:rPr>
+            <w:rStyle w:val="Hyperlink"/>
+          </w:rPr>
+          <w:t>hemstro</w:t>
+        </w:r>
+        <w:r>
+          <w:rPr>
+            <w:rStyle w:val="Hyperlink"/>
+          </w:rPr>
+          <w:t>w</w:t>
+        </w:r>
+        <w:r>
+          <w:rPr>
+            <w:rStyle w:val="Hyperlink"/>
+          </w:rPr>
+          <w:t>@</w:t>
+        </w:r>
+        <w:r>
+          <w:rPr>
+            <w:rStyle w:val="Hyperlink"/>
+          </w:rPr>
+          <w:t>gmail.com</w:t>
+        </w:r>
+      </w:hyperlink>
+      <w:r>
+        <w:t>, 503-730-5529</w:t>
+      </w:r>
+    </w:p>
+    <w:p>
+      <w:pPr>
+        <w:suppressLineNumbers/>
+        <w:spacing w:after="0" w:line="240" w:lineRule="auto"/>
+        <w:ind w:left="180" w:firstLine="0"/>
+        <w:jc w:val="both"/>
+      </w:pPr>
+    </w:p>
+    <w:p>
+      <w:pPr>
+        <w:suppressLineNumbers/>
+        <w:spacing w:after="0" w:line="240" w:lineRule="auto"/>
+        <w:ind w:left="180" w:firstLine="0"/>
+        <w:jc w:val="both"/>
+      </w:pPr>
+      <w:r>
+        <w:t xml:space="preserve">Mark R. Christie; Department of Biological Sciences &amp; Department of Forestry and Natural Resources, Purdue University; 915 W. State St., West Lafayette, Indiana 47907; </w:t>
+      </w:r>
+      <w:hyperlink r:id="rId7" w:history="1">
+        <w:r>
+          <w:rPr>
+            <w:rStyle w:val="Hyperlink"/>
+          </w:rPr>
+          <w:t>christ99@purdue.edu</w:t>
+        </w:r>
+      </w:hyperlink>
+      <w:r>
+        <w:t>, 765-494-2070</w:t>
+      </w:r>
+      <w:r>
+        <w:br w:type="page"/>
+      </w:r>
+    </w:p>
+    <w:p>
+      <w:pPr>
+        <w:pStyle w:val="Heading1"/>
+        <w:spacing w:before="0"/>
+        <w:rPr>
+          <w:rFonts w:cs="Times New Roman"/>
+        </w:rPr>
+      </w:pPr>
+      <w:r>
+        <w:rPr>
+          <w:rFonts w:cs="Times New Roman"/>
+        </w:rPr>
+        <w:lastRenderedPageBreak/>
+        <w:t>Abstract</w:t>
+      </w:r>
+    </w:p>
+    <w:p>
+      <w:pPr>
+        <w:spacing w:after="0"/>
+        <w:ind w:firstLine="0"/>
+      </w:pPr>
+      <w:r>
+        <w:rPr>
+          <w:color w:val="0602BE"/>
+        </w:rPr>
+        <w:t>Unlike</w:t>
+      </w:r>
+      <w:r>
+        <w:rPr>
+          <w:color w:val="0602BE"/>
+        </w:rPr>
+        <w:t xml:space="preserve"> the suite of</w:t>
+      </w:r>
+      <w:r>
+        <w:rPr>
+          <w:color w:val="0602BE"/>
+        </w:rPr>
+        <w:t xml:space="preserve"> genetic</w:t>
+      </w:r>
+      <w:r>
+        <w:rPr>
+          <w:color w:val="0070C0"/>
+        </w:rPr>
+        <w:t xml:space="preserve"> </w:t>
+      </w:r>
+      <w:r>
+        <w:t>estimators</w:t>
+      </w:r>
+      <w:r>
+        <w:t xml:space="preserve"> which </w:t>
+      </w:r>
+      <w:r>
+        <w:t>rely on direct</w:t>
+      </w:r>
+      <w:r>
+        <w:t xml:space="preserve"> </w:t>
+      </w:r>
+      <w:r>
+        <w:t>measure</w:t>
+      </w:r>
+      <w:r>
+        <w:t>ments of</w:t>
+      </w:r>
+      <w:r>
+        <w:t xml:space="preserve"> allele frequencies (such as expected heterozygosity, nucleotide diversity, and Tajima’s </w:t>
+      </w:r>
+      <w:r>
+        <w:rPr>
+          <w:color w:val="0602BE"/>
+        </w:rPr>
+        <w:t>θ</w:t>
+      </w:r>
+      <w:r>
+        <w:t xml:space="preserve">), estimators </w:t>
+      </w:r>
+      <w:r>
+        <w:t>for the</w:t>
+      </w:r>
+      <w:r>
+        <w:t xml:space="preserve"> </w:t>
+      </w:r>
+      <w:r>
+        <w:t>number</w:t>
+      </w:r>
+      <w:r>
+        <w:t>s</w:t>
+      </w:r>
+      <w:r>
+        <w:t xml:space="preserve"> of polymorphic loci</w:t>
+      </w:r>
+      <w:r>
+        <w:t xml:space="preserve"> or alleles</w:t>
+      </w:r>
+      <w:r>
+        <w:t xml:space="preserve">, such as private allele counts or allelic richness, are not </w:t>
+      </w:r>
+      <w:r>
+        <w:rPr>
+          <w:color w:val="0000FF"/>
+        </w:rPr>
+        <w:t xml:space="preserve">as </w:t>
+      </w:r>
+      <w:r>
+        <w:rPr>
+          <w:color w:val="0000FF"/>
+        </w:rPr>
+        <w:t>commonly used or well developed for single nucleotide polymorphism (SNP) data</w:t>
+      </w:r>
+      <w:r>
+        <w:t xml:space="preserve">. </w:t>
+      </w:r>
+      <w:r>
+        <w:rPr>
+          <w:color w:val="0000FF"/>
+        </w:rPr>
+        <w:t xml:space="preserve">One such estimator </w:t>
+      </w:r>
+      <w:r>
+        <w:rPr>
+          <w:color w:val="0000FF"/>
+        </w:rPr>
+        <w:t xml:space="preserve">which does not rely on estimates of allele frequencies </w:t>
+      </w:r>
+      <w:r>
+        <w:rPr>
+          <w:color w:val="0000FF"/>
+        </w:rPr>
+        <w:t xml:space="preserve">is </w:t>
+      </w:r>
+      <w:r>
+        <w:t>t</w:t>
+      </w:r>
+      <w:r>
+        <w:t>he number of segregating sites</w:t>
+      </w:r>
+      <w:r>
+        <w:t xml:space="preserve"> or SNPs</w:t>
+      </w:r>
+      <w:r>
+        <w:t xml:space="preserve"> (</w:t>
+      </w:r>
+      <w:r>
+        <w:rPr>
+          <w:i/>
+          <w:iCs/>
+          <w:color w:val="0602BE"/>
+        </w:rPr>
+        <w:t>S</w:t>
+      </w:r>
+      <w:r>
+        <w:rPr>
+          <w:color w:val="0000FF"/>
+        </w:rPr>
+        <w:t xml:space="preserve">), </w:t>
+      </w:r>
+      <w:r>
+        <w:t xml:space="preserve">calculated as the </w:t>
+      </w:r>
+      <w:r>
+        <w:t>number</w:t>
+      </w:r>
+      <w:r>
+        <w:t xml:space="preserve"> of nucleotide sites that have more than one allele</w:t>
+      </w:r>
+      <w:r>
+        <w:t xml:space="preserve"> across the genome</w:t>
+      </w:r>
+      <w:r>
+        <w:t xml:space="preserve">. </w:t>
+      </w:r>
+      <w:r>
+        <w:rPr>
+          <w:i/>
+          <w:iCs/>
+          <w:color w:val="0000FF"/>
+        </w:rPr>
+        <w:t xml:space="preserve">S </w:t>
+      </w:r>
+      <w:r>
+        <w:t>can provide informative estimates of genetic diversity across multiple scales</w:t>
+      </w:r>
+      <w:r>
+        <w:t>,</w:t>
+      </w:r>
+      <w:r>
+        <w:t xml:space="preserve"> from genes to chromosomes to entire genomes, and is particularly informative when used in conjunction with</w:t>
+      </w:r>
+      <w:r>
+        <w:t xml:space="preserve"> allele</w:t>
+      </w:r>
+      <w:r>
+        <w:t xml:space="preserve"> frequency</w:t>
+      </w:r>
+      <w:r>
+        <w:t xml:space="preserve"> dependent</w:t>
+      </w:r>
+      <w:r>
+        <w:t xml:space="preserve"> estimators such as expected heterozygosity. </w:t>
+      </w:r>
+      <w:r>
+        <w:t>However,</w:t>
+      </w:r>
+      <w:r>
+        <w:t xml:space="preserve"> </w:t>
+      </w:r>
+      <w:r>
+        <w:t xml:space="preserve">segregating site counts are rarely adjusted to correct for unequal sample sizes or </w:t>
+      </w:r>
+      <w:r>
+        <w:t xml:space="preserve">differences </w:t>
+      </w:r>
+      <w:r>
+        <w:t>in missing data among populations or sample groups</w:t>
+      </w:r>
+      <w:r>
+        <w:rPr>
+          <w:color w:val="0000FF"/>
+        </w:rPr>
+        <w:t>, and when they are, typically fail to account for deviations from Hardy-Weinb</w:t>
+      </w:r>
+      <w:r>
+        <w:rPr>
+          <w:color w:val="0000FF"/>
+        </w:rPr>
+        <w:t>e</w:t>
+      </w:r>
+      <w:r>
+        <w:rPr>
+          <w:color w:val="0000FF"/>
+        </w:rPr>
+        <w:t>rg Proportions</w:t>
+      </w:r>
+      <w:r>
+        <w:rPr>
+          <w:color w:val="0000FF"/>
+        </w:rPr>
+        <w:t xml:space="preserve"> (HWP)</w:t>
+      </w:r>
+      <w:r>
+        <w:t>. Here, we introduce an</w:t>
+      </w:r>
+      <w:r>
+        <w:t xml:space="preserve"> unbiased</w:t>
+      </w:r>
+      <w:r>
+        <w:t xml:space="preserve"> estimator for the number of segregating sites expected in a </w:t>
+      </w:r>
+      <w:r>
+        <w:t>sample group</w:t>
+      </w:r>
+      <w:r>
+        <w:t xml:space="preserve"> following rarefaction</w:t>
+      </w:r>
+      <w:r>
+        <w:t xml:space="preserve"> </w:t>
+      </w:r>
+      <w:r>
+        <w:rPr>
+          <w:color w:val="0000FF"/>
+        </w:rPr>
+        <w:t>(</w:t>
+      </w:r>
+      <w:r>
+        <w:rPr>
+          <w:i/>
+          <w:iCs/>
+          <w:color w:val="0000FF"/>
+        </w:rPr>
+        <w:t>S’</w:t>
+      </w:r>
+      <w:r>
+        <w:rPr>
+          <w:color w:val="0000FF"/>
+        </w:rPr>
+        <w:t>)</w:t>
+      </w:r>
+      <w:r>
+        <w:rPr>
+          <w:color w:val="0000FF"/>
+        </w:rPr>
+        <w:t xml:space="preserve"> and we use simulated data sets to illustrate that </w:t>
+      </w:r>
+      <w:r>
+        <w:rPr>
+          <w:i/>
+          <w:iCs/>
+          <w:color w:val="0000FF"/>
+        </w:rPr>
+        <w:t>S’</w:t>
+      </w:r>
+      <w:r>
+        <w:rPr>
+          <w:color w:val="0000FF"/>
+        </w:rPr>
+        <w:t xml:space="preserve"> </w:t>
+      </w:r>
+      <w:r>
+        <w:rPr>
+          <w:color w:val="0000FF"/>
+        </w:rPr>
+        <w:t>allows for</w:t>
+      </w:r>
+      <w:r>
+        <w:t xml:space="preserve"> </w:t>
+      </w:r>
+      <w:r>
+        <w:t xml:space="preserve">accurate </w:t>
+      </w:r>
+      <w:r>
+        <w:t>comparison</w:t>
+      </w:r>
+      <w:r>
+        <w:t>s</w:t>
+      </w:r>
+      <w:r>
+        <w:t xml:space="preserve"> of</w:t>
+      </w:r>
+      <w:r>
+        <w:t xml:space="preserve"> the number of segregating sites among multiple </w:t>
+      </w:r>
+      <w:r>
+        <w:t>sample groups</w:t>
+      </w:r>
+      <w:r>
+        <w:t xml:space="preserve"> with varied sample sizes</w:t>
+      </w:r>
+      <w:r>
+        <w:rPr>
+          <w:color w:val="0000FF"/>
+        </w:rPr>
+        <w:t xml:space="preserve"> and deviations from HWP</w:t>
+      </w:r>
+      <w:r>
+        <w:t xml:space="preserve">. </w:t>
+      </w:r>
+      <w:r>
+        <w:rPr>
+          <w:color w:val="0000FF"/>
+        </w:rPr>
+        <w:t xml:space="preserve">We also demonstrate that </w:t>
+      </w:r>
+      <w:r>
+        <w:rPr>
+          <w:i/>
+          <w:iCs/>
+          <w:color w:val="0000FF"/>
+        </w:rPr>
+        <w:t xml:space="preserve">S’ </w:t>
+      </w:r>
+      <w:r>
+        <w:rPr>
+          <w:color w:val="0000FF"/>
+        </w:rPr>
+        <w:t xml:space="preserve">can be incorporated into estimates of Watterson’s </w:t>
+      </w:r>
+      <w:bookmarkStart w:id="0" w:name="_Hlk177656020"/>
+      <w:r>
+        <w:rPr>
+          <w:color w:val="0000FF"/>
+        </w:rPr>
+        <w:t>θ</w:t>
+      </w:r>
+      <w:bookmarkEnd w:id="0"/>
+      <w:r>
+        <w:rPr>
+          <w:color w:val="0000FF"/>
+        </w:rPr>
+        <w:t xml:space="preserve"> to </w:t>
+      </w:r>
+      <w:r>
+        <w:rPr>
+          <w:color w:val="0000FF"/>
+        </w:rPr>
+        <w:t xml:space="preserve">reduce bias in samples not in Hardy-Weinberg </w:t>
+      </w:r>
+      <w:r>
+        <w:rPr>
+          <w:color w:val="0000FF"/>
+        </w:rPr>
+        <w:t>Proportions</w:t>
+      </w:r>
+      <w:r>
+        <w:t>.</w:t>
       </w:r>
     </w:p>
     <w:p>
@@ -62,12 +591,43 @@
       <w:r>
         <w:rPr>
           <w:b/>
-          <w:vertAlign w:val="superscript"/>
-        </w:rPr>
-        <w:t>1</w:t>
-      </w:r>
-      <w:r>
-        <w:t>Department of Biological Sciences, Purdue University; 915 W. State St., West Lafayette, IN, USA</w:t>
+          <w:bCs/>
+        </w:rPr>
+        <w:t xml:space="preserve">Keywords: </w:t>
+      </w:r>
+      <w:r>
+        <w:t>Watterson’s</w:t>
+      </w:r>
+      <w:r>
+        <w:t xml:space="preserve"> </w:t>
+      </w:r>
+      <w:r>
+        <w:t>θ</w:t>
+      </w:r>
+      <w:r>
+        <w:t>, rarefaction, segregating sites, genomics, genetic diversity</w:t>
+      </w:r>
+      <w:r>
+        <w:t xml:space="preserve"> </w:t>
+      </w:r>
+      <w:r>
+        <w:br w:type="page"/>
+      </w:r>
+    </w:p>
+    <w:p>
+      <w:pPr>
+        <w:pStyle w:val="Heading1"/>
+        <w:spacing w:before="0"/>
+        <w:rPr>
+          <w:rFonts w:cs="Times New Roman"/>
+        </w:rPr>
+      </w:pPr>
+      <w:r>
+        <w:rPr>
+          <w:rFonts w:cs="Times New Roman"/>
+        </w:rPr>
+        <w:lastRenderedPageBreak/>
+        <w:t>Introduction</w:t>
       </w:r>
     </w:p>
     <w:p>
@@ -76,211 +636,133 @@
         <w:ind w:firstLine="0"/>
       </w:pPr>
       <w:r>
-        <w:rPr>
-          <w:b/>
-          <w:vertAlign w:val="superscript"/>
-        </w:rPr>
-        <w:t>2</w:t>
-      </w:r>
-      <w:r>
-        <w:t>Department of Forestry and Natural Resources, Purdue University; 715 W. State St., West Lafayette, IN, USA</w:t>
-      </w:r>
-    </w:p>
-    <w:p>
-      <w:pPr>
-        <w:spacing w:after="0"/>
-        <w:ind w:firstLine="0"/>
-      </w:pPr>
-    </w:p>
-    <w:p>
-      <w:pPr>
-        <w:spacing w:after="0" w:line="240" w:lineRule="auto"/>
-        <w:ind w:left="180" w:hanging="180"/>
-      </w:pPr>
-      <w:proofErr w:type="gramStart"/>
-      <w:r>
-        <w:rPr>
-          <w:vertAlign w:val="superscript"/>
-        </w:rPr>
-        <w:t>†</w:t>
-      </w:r>
-      <w:r>
-        <w:t xml:space="preserve">  Corresponding</w:t>
-      </w:r>
-      <w:proofErr w:type="gramEnd"/>
-      <w:r>
-        <w:t xml:space="preserve"> authors:</w:t>
-      </w:r>
-    </w:p>
-    <w:p>
-      <w:pPr>
-        <w:spacing w:after="0" w:line="240" w:lineRule="auto"/>
-        <w:ind w:left="180" w:firstLine="0"/>
-        <w:jc w:val="both"/>
-      </w:pPr>
-      <w:r>
-        <w:t xml:space="preserve">William Hemstrom; Department of Biological Sciences, Purdue University; 915 W. State St., West Lafayette, Indiana 47907; </w:t>
-      </w:r>
-      <w:hyperlink r:id="rId6">
-        <w:r>
-          <w:rPr>
-            <w:color w:val="0563C1"/>
-            <w:u w:val="single"/>
-          </w:rPr>
-          <w:t>whemstro@purdue.edu</w:t>
-        </w:r>
-      </w:hyperlink>
-      <w:r>
-        <w:t>, 503-730-5529</w:t>
-      </w:r>
-    </w:p>
-    <w:p>
-      <w:pPr>
-        <w:spacing w:after="0" w:line="240" w:lineRule="auto"/>
-        <w:ind w:left="180" w:firstLine="0"/>
-        <w:jc w:val="both"/>
-      </w:pPr>
-    </w:p>
-    <w:p>
-      <w:pPr>
-        <w:spacing w:after="0" w:line="240" w:lineRule="auto"/>
-        <w:ind w:left="180" w:firstLine="0"/>
-        <w:jc w:val="both"/>
-      </w:pPr>
-      <w:r>
-        <w:t xml:space="preserve">Mark R. Christie; Department of Biological Sciences &amp; Department of Forestry and Natural Resources, Purdue University; 915 W. State St., West Lafayette, Indiana 47907; </w:t>
-      </w:r>
-      <w:hyperlink r:id="rId7">
-        <w:r>
-          <w:rPr>
-            <w:color w:val="1155CC"/>
-            <w:u w:val="single"/>
-          </w:rPr>
-          <w:t>christ99@purdue.edu</w:t>
-        </w:r>
-      </w:hyperlink>
-      <w:r>
-        <w:t>, 765-494-2070</w:t>
-      </w:r>
-      <w:r>
-        <w:br w:type="page"/>
-      </w:r>
-    </w:p>
-    <w:p>
-      <w:pPr>
-        <w:pStyle w:val="Heading1"/>
-        <w:spacing w:before="0"/>
-        <w:rPr>
-          <w:rFonts w:cs="Times New Roman"/>
-        </w:rPr>
-      </w:pPr>
-      <w:r>
-        <w:rPr>
-          <w:rFonts w:cs="Times New Roman"/>
-        </w:rPr>
-        <w:lastRenderedPageBreak/>
-        <w:t>Abstract</w:t>
-      </w:r>
-    </w:p>
-    <w:p>
-      <w:pPr>
-        <w:spacing w:after="0"/>
-        <w:ind w:firstLine="0"/>
-      </w:pPr>
+        <w:t>Estimating genetic diversity has long been a critically important and widespread practice in population, evolutionary, and conservation genetics</w:t>
+      </w:r>
+      <w:r>
+        <w:t xml:space="preserve"> </w:t>
+      </w:r>
+      <w:r>
+        <w:fldChar w:fldCharType="begin"/>
+      </w:r>
+      <w:r>
+        <w:instrText xml:space="preserve"> ADDIN ZOTERO_ITEM CSL_CITATION {"citationID":"9EzJoBdI","properties":{"formattedCitation":"(Allendorf, 1986; Chapman et al., 2009; David, 1998; DeWoody et al., 2021; Hedrick &amp; Kalinowski, 2000; Moritz, 2002)","plainCitation":"(Allendorf, 1986; Chapman et al., 2009; David, 1998; DeWoody et al., 2021; Hedrick &amp; Kalinowski, 2000; Moritz, 2002)","noteIndex":0},"citationItems":[{"id":5781,"uris":["http://zotero.org/users/10196124/items/9XWFWSGJ"],"itemData":{"id":5781,"type":"article-journal","container-title":"Conservation biology: the science of scarcity and diversity","note":"publisher: Sinauer Assoc.","page":"57-76","title":"Heterozygosity and fitness in natural populations of animals","author":[{"family":"Allendorf","given":"Fred W."}],"issued":{"date-parts":[["1986"]]},"citation-key":"allendorfHeterozygosityFitnessNatural1986"}},{"id":5783,"uris":["http://zotero.org/users/10196124/items/SKRII4Q7"],"itemData":{"id":5783,"type":"article-journal","abstract":"Abstract The ease of obtaining genotypic data from wild populations has renewed interest in the relationship between individual genetic diversity and fitness-related traits (heterozygosity?fitness correlations, or HFC). Here we present a comprehensive meta-analysis of HFC studies using powerful multivariate techniques which account for nonindependence of data. We compare these findings with those from univariate techniques, and test the influence of a range of factors hypothesized to influence the strength of HFCs. We found small but significantly positive effect sizes for life-history, morphological, and physiological traits; while theory predicts higher mean effect sizes for life-history traits, effect size did not differ consistently with trait type. Newly proposed measures of variation were no more powerful at detecting relationships than multilocus heterozygosity, and populations predicted to have elevated inbreeding variance did not exhibit higher mean effect sizes. Finally, we found evidence for publication bias, with studies reporting weak, nonsignificant effects being under-represented in the literature. In general, our review shows that HFC studies do not generally reveal patterns predicted by population genetic theory, and are of small effect (less than 1% of the variance in phenotypic characters explained). Future studies should use more genetic marker data and utilize sampling designs that shed more light on the biological mechanisms that may modulate the strength of association, for example by contrasting the strength of HFCs in mainland and island populations of the same species, investigating the role of environmental stress, or by considering how selection has shaped the traits under investigation.","container-title":"Molecular Ecology","DOI":"10.1111/j.1365-294X.2009.04247.x","ISSN":"0962-1083","issue":"13","journalAbbreviation":"Molecular Ecology","note":"publisher: John Wiley &amp; Sons, Ltd","page":"2746-2765","title":"A quantitative review of heterozygosity–fitness correlations in animal populations","volume":"18","author":[{"family":"Chapman","given":"J. R."},{"family":"Nakagawa","given":"S."},{"family":"Coltman","given":"D. W."},{"family":"Slate","given":"J."},{"family":"Sheldon","given":"B. C."}],"issued":{"date-parts":[["2009",7,1]]},"citation-key":"chapmanQuantitativeReviewHeterozygosity2009"}},{"id":5785,"uris":["http://zotero.org/users/10196124/items/HVIYP8Q5"],"itemData":{"id":5785,"type":"article-journal","abstract":"Heterozygosity?fitness correlations (HFC) have been studied in various organisms for more than two decades, but they are not universal. Although their detectability is limited by several factors (null alleles, inaccuracy of the phenotypic description of fitness, small sample sizes) the correlations appear intrinsically weak and often inconsistent across samples. Determining the origins of HFC is therefore a complex task. However, this issue might soon be resolved provided clear hypotheses and definitions are used (especially, if the problem of the neutrality of allozyme variation is not identified with the related issue of HFC), as well as new empirical (molecular markers) &amp; theoretical (statistical models) tools.","container-title":"Heredity","DOI":"10.1046/j.1365-2540.1998.00393.x","ISSN":"0018-067X","issue":"5","journalAbbreviation":"Heredity","note":"publisher: John Wiley &amp; Sons, Ltd","page":"531-537","title":"Heterozygosity–fitness correlations: new perspectives on old problems","volume":"80","author":[{"literal":"David"}],"issued":{"date-parts":[["1998",5,1]]},"citation-key":"davidHeterozygosityFitnessCorrelations1998"}},{"id":5663,"uris":["http://zotero.org/users/10196124/items/CAYC4GJE"],"itemData":{"id":5663,"type":"article-journal","abstract":"Abstract Since allozymes were first used to assess genetic diversity in the 1960s and 1970s, biologists have attempted to characterize gene pools and conserve the diversity observed in domestic crops, livestock, zoos and (more recently) natural populations. Recently, some authors have claimed that the importance of genetic diversity in conservation biology has been greatly overstated. Here, we argue that a voluminous literature indicates otherwise. We address four main points made by detractors of genetic diversity's role in conservation by using published literature to firmly establish that genetic diversity is intimately tied to evolutionary fitness, and that the associated demographic consequences are of paramount importance to many conservation efforts. We think that responsible management in the Anthropocene should, whenever possible, include the conservation of ecosystems, communities, populations and individuals, and their underlying genetic diversity.","container-title":"Molecular Ecology","DOI":"10.1111/mec.16051","ISSN":"0962-1083","issue":"17","journalAbbreviation":"Molecular Ecology","note":"publisher: John Wiley &amp; Sons, Ltd","page":"4147-4154","title":"The long-standing significance of genetic diversity in conservation","volume":"30","author":[{"family":"DeWoody","given":"J. Andrew"},{"family":"Harder","given":"Avril M."},{"family":"Mathur","given":"Samarth"},{"family":"Willoughby","given":"Janna R."}],"issued":{"date-parts":[["2021",9,1]]},"citation-key":"dewoodyLongstandingSignificanceGenetic2021"}},{"id":5784,"uris":["http://zotero.org/users/10196124/items/W2VYLMGQ"],"itemData":{"id":5784,"type":"article-journal","abstract":"▪ Abstract  Inbreeding depression is of major concern in the management and conservation of endangered species. Inbreeding appears universally to reduce fitness, but its magnitude and specific effects are highly variable because they depend on the genetic constitution of the species or populations and on how these genotypes interact with the environment. Recent natural experiments are consistent with greater inbreeding depression in more stressful environments. In small populations of randomly mating individuals, such as are characteristic of many endangered species, all individuals may suffer from inbreeding depression because of the cumulative effects of genetic drift that decrease the fitness of all individuals in the population. In three recent cases, introductions into populations with low fitness appeared to restore fitness to levels similar to those before the effects of genetic drift. Inbreeding depression may potentially be reduced, or purged, by breeding related individuals. However, the Speke&amp;apos;s gazelle example, often cited as a demonstration of reduction of inbreeding depression, appears to be the result of a temporal change in fitness in inbred individuals and not a reduction in inbreeding depression.      Down, July 17, 1870  My Dear Lubbock,  …In England and many parts of Europe the marriages of cousins are objected to from their supposed injurious consequences: but this belief rests on no direct evidence. It is therefore manifestly desirable that the belief should be either proved false, or should be confirmed, so that in this latter case the marriages of cousins might be discouraged…   It is moreover, much to be wished that the truth of the often repeated assertion that consanguineous marriages lead to deafness and dumbness, blindness, &amp;amp;c, should be ascertained: and all such assertions could be easily tested by the returns from a single census.      Believe me,      Yours very sincerely,      Charles Darwin","container-title":"Annual Review of Ecology, Evolution, and Systematics","DOI":"https://doi.org/10.1146/annurev.ecolsys.31.1.139","ISSN":"1545-2069","issue":"Volume 31, 2000","note":"Citation Key: annurev:/content/journals/10.1146/annurev.ecolsys.31.1.139\npublisher: Annual Reviews\ntype: Journal article","page":"139-162","title":"Inbreeding depression in conservation biology","volume":"31","author":[{"family":"Hedrick","given":"Philip W."},{"family":"Kalinowski","given":"Steven T."}],"issued":{"date-parts":[["2000"]]},"citation-key":"annurev:/content/journals/10.1146/annurev.ecolsys.31.1.139"}},{"id":5782,"uris":["http://zotero.org/users/10196124/items/WFSKDLWR"],"itemData":{"id":5782,"type":"article-journal","abstract":"Conservation planning has tended to focus more on pattern (representation) than process (persistence) and, for the former, has emphasized species and ecosystem or community diversity over genetic diversity. Here I consider how best to incorporate knowledge of evolutionary processes and the distribution of genetic diversity into conservation planning and priority setting for populations within species and for biogeographic areas within regions. Separation of genetic diversity into two dimensions, one concerned with adaptive variation and the other with neutral divergence caused by isolation, highlights different evolutionary processes and suggests alternative strategies for conservation. Planning for both species and areas should emphasize protection of historically isolated lineages (Evolutionarily Significant Units) because these cannot be recovered. By contrast, adaptive features may best be protected by maintaining the context for selection, heterogeneous landscapes, and viable populations, rather than protecting specific phenotypes. A useful strategy may be to (1) identify areas that are important to represent species and (vicariant) genetic diversity and (2) maximize within these areas the protection of contiguous environmental gradients across which selection and migration can interact to maintain population viability and (adaptive) genetic diversity. These concepts are illustrated with recent results from analysis of a rainforest fauna from northeast Australia.","container-title":"Systematic Biology","DOI":"10.1080/10635150252899752","ISSN":"1063-5157","issue":"2","journalAbbreviation":"Systematic Biology","page":"238-254","title":"Strategies to Protect Biological Diversity and the Evolutionary Processes That Sustain It","volume":"51","author":[{"family":"Moritz","given":"Craig"}],"issued":{"date-parts":[["2002",3,1]]},"citation-key":"moritzStrategiesProtectBiological2002"}}],"schema":"https://github.com/citation-style-language/schema/raw/master/csl-citation.json"} </w:instrText>
+      </w:r>
+      <w:r>
+        <w:fldChar w:fldCharType="separate"/>
+      </w:r>
+      <w:r>
+        <w:t>(Allendorf, 1986; Chapman et al., 2009; David, 1998; DeWoody et al., 2021; Hedrick &amp; Kalinowski, 2000; Moritz, 2002)</w:t>
+      </w:r>
+      <w:r>
+        <w:fldChar w:fldCharType="end"/>
+      </w:r>
+      <w:r>
+        <w:t xml:space="preserve">. </w:t>
+      </w:r>
+      <w:r>
+        <w:rPr>
+          <w:color w:val="0000FF"/>
+        </w:rPr>
+        <w:t>Functional</w:t>
+      </w:r>
       <w:r>
         <w:rPr>
           <w:color w:val="0602BE"/>
         </w:rPr>
-        <w:t>Unlike</w:t>
-      </w:r>
-      <w:r>
-        <w:rPr>
-          <w:color w:val="0602BE"/>
-        </w:rPr>
-        <w:t xml:space="preserve"> the suite of</w:t>
-      </w:r>
-      <w:r>
-        <w:rPr>
-          <w:color w:val="0602BE"/>
-        </w:rPr>
-        <w:t xml:space="preserve"> genetic</w:t>
-      </w:r>
-      <w:r>
-        <w:rPr>
-          <w:color w:val="0070C0"/>
-        </w:rPr>
         <w:t xml:space="preserve"> </w:t>
       </w:r>
       <w:r>
-        <w:t>estimators</w:t>
-      </w:r>
-      <w:r>
-        <w:t xml:space="preserve"> which </w:t>
-      </w:r>
-      <w:r>
-        <w:t>rely on direct</w:t>
-      </w:r>
-      <w:r>
+        <w:t>g</w:t>
+      </w:r>
+      <w:r>
+        <w:t xml:space="preserve">enetic diversity, or the diversity </w:t>
+      </w:r>
+      <w:r>
+        <w:t xml:space="preserve">of </w:t>
+      </w:r>
+      <w:r>
+        <w:t xml:space="preserve">alleles, genotypes, and segregating </w:t>
+      </w:r>
+      <w:r>
+        <w:t xml:space="preserve">sites </w:t>
+      </w:r>
+      <w:r>
+        <w:rPr>
+          <w:color w:val="0000FF"/>
+        </w:rPr>
+        <w:t>that contribute to phenotypic variation</w:t>
+      </w:r>
+      <w:r>
+        <w:rPr>
+          <w:color w:val="0000FF"/>
+        </w:rPr>
         <w:t xml:space="preserve"> </w:t>
       </w:r>
       <w:r>
-        <w:t>measure</w:t>
-      </w:r>
-      <w:r>
-        <w:t>ments of</w:t>
-      </w:r>
-      <w:r>
-        <w:t xml:space="preserve"> allele frequencies (such as expected heterozygosity, nucleotide diversity, and Tajima’s </w:t>
-      </w:r>
-      <w:r>
-        <w:rPr>
-          <w:color w:val="0602BE"/>
-        </w:rPr>
-        <w:t>θ</w:t>
-      </w:r>
-      <w:r>
-        <w:t xml:space="preserve">), estimators </w:t>
-      </w:r>
-      <w:r>
-        <w:t>for the</w:t>
+        <w:t>within a population</w:t>
       </w:r>
       <w:r>
         <w:t xml:space="preserve"> </w:t>
       </w:r>
       <w:r>
-        <w:t>number</w:t>
-      </w:r>
-      <w:r>
-        <w:t>s</w:t>
-      </w:r>
-      <w:r>
-        <w:t xml:space="preserve"> of polymorphic loci</w:t>
-      </w:r>
-      <w:r>
-        <w:t xml:space="preserve"> or alleles</w:t>
-      </w:r>
-      <w:r>
-        <w:t xml:space="preserve">, such as private allele counts or allelic richness, are not </w:t>
-      </w:r>
-      <w:r>
-        <w:rPr>
-          <w:color w:val="0602BE"/>
-        </w:rPr>
-        <w:t>commonly used or well developed for single nucleotide polymorphism (SNP) data</w:t>
-      </w:r>
-      <w:r>
-        <w:t>. The number of segregating sites</w:t>
-      </w:r>
-      <w:r>
-        <w:t xml:space="preserve"> or SNPs, </w:t>
-      </w:r>
-      <w:r>
-        <w:rPr>
-          <w:i/>
-          <w:iCs/>
-          <w:color w:val="0602BE"/>
-        </w:rPr>
-        <w:t>S</w:t>
+        <w:fldChar w:fldCharType="begin"/>
+      </w:r>
+      <w:r>
+        <w:instrText xml:space="preserve"> ADDIN ZOTERO_ITEM CSL_CITATION {"citationID":"hHKmSUiM","properties":{"formattedCitation":"(Frankham et al., 2002)","plainCitation":"(Frankham et al., 2002)","noteIndex":0},"citationItems":[{"id":5658,"uris":["http://zotero.org/users/10196124/items/DL8MJWHY"],"itemData":{"id":5658,"type":"book","ISBN":"0-521-63985-9","publisher":"Cambridge university press","title":"Introduction to conservation genetics","author":[{"family":"Frankham","given":"Richard"},{"family":"Briscoe","given":"David A"},{"family":"Ballou","given":"Jonathan D"}],"issued":{"date-parts":[["2002"]]},"citation-key":"frankhamIntroductionConservationGenetics2002"}}],"schema":"https://github.com/citation-style-language/schema/raw/master/csl-citation.json"} </w:instrText>
+      </w:r>
+      <w:r>
+        <w:fldChar w:fldCharType="separate"/>
+      </w:r>
+      <w:r>
+        <w:t>(Frankham et al., 2002)</w:t>
+      </w:r>
+      <w:r>
+        <w:fldChar w:fldCharType="end"/>
+      </w:r>
+      <w:r>
+        <w:t>, is</w:t>
+      </w:r>
+      <w:r>
+        <w:t xml:space="preserve"> </w:t>
+      </w:r>
+      <w:r>
+        <w:t xml:space="preserve">the basic foundation upon which natural selection acts, and thus </w:t>
+      </w:r>
+      <w:r>
+        <w:t>affects the speed and degree of genetic adaptation</w:t>
+      </w:r>
+      <w:r>
+        <w:t xml:space="preserve"> </w:t>
+      </w:r>
+      <w:r>
+        <w:fldChar w:fldCharType="begin"/>
+      </w:r>
+      <w:r>
+        <w:instrText xml:space="preserve"> ADDIN ZOTERO_ITEM CSL_CITATION {"citationID":"4HBmbvoe","properties":{"formattedCitation":"(Kardos et al., 2021)","plainCitation":"(Kardos et al., 2021)","noteIndex":0},"citationItems":[{"id":5547,"uris":["http://zotero.org/users/10196124/items/X2Q79HEM"],"itemData":{"id":5547,"type":"article-journal","abstract":"The unprecedented rate of extinction calls for efficient use of genetics to help conserve biodiversity. Several recent genomic and simulation-based studies have argued that the field of conservation biology has placed too much focus on conserving genome-wide genetic variation, and that the field should instead focus on managing the subset of functional genetic variation that is thought to affect fitness. Here, we critically evaluate the feasibility and likely benefits of this approach in conservation. We find that population genetics theory and empirical results show that conserving genome-wide genetic variation is generally the best approach to prevent inbreeding depression and loss of adaptive potential from driving populations toward extinction. Focusing conservation efforts on presumably functional genetic variation will only be feasible occasionally, often misleading, and counterproductive when prioritized over genome-wide genetic variation. Given the increasing rate of habitat loss and other environmental changes, failure to recognize the detrimental effects of lost genome-wide genetic variation on long-term population viability will only worsen the biodiversity crisis.","container-title":"Proceedings of the National Academy of Sciences","DOI":"10.1073/pnas.2104642118","issue":"48","journalAbbreviation":"Proceedings of the National Academy of Sciences","note":"publisher: Proceedings of the National Academy of Sciences","page":"e2104642118","title":"The crucial role of genome-wide genetic variation in conservation","volume":"118","author":[{"family":"Kardos","given":"Marty"},{"family":"Armstrong","given":"Ellie E."},{"family":"Fitzpatrick","given":"Sarah W."},{"family":"Hauser","given":"Samantha"},{"family":"Hedrick","given":"Philip W."},{"family":"Miller","given":"Joshua M."},{"family":"Tallmon","given":"David A."},{"family":"Funk","given":"W. Chris"}],"issued":{"date-parts":[["2021",11,30]]},"citation-key":"kardosCrucialRoleGenomewide2021"}}],"schema":"https://github.com/citation-style-language/schema/raw/master/csl-citation.json"} </w:instrText>
+      </w:r>
+      <w:r>
+        <w:fldChar w:fldCharType="separate"/>
+      </w:r>
+      <w:r>
+        <w:t>(Kardos et al., 2021)</w:t>
+      </w:r>
+      <w:r>
+        <w:fldChar w:fldCharType="end"/>
+      </w:r>
+      <w:r>
+        <w:t>.</w:t>
+      </w:r>
+      <w:r>
+        <w:t xml:space="preserve"> </w:t>
+      </w:r>
+      <w:r>
+        <w:rPr>
+          <w:color w:val="0000FF"/>
+        </w:rPr>
+        <w:t xml:space="preserve">Genetic diversity is thus </w:t>
+      </w:r>
+      <w:r>
+        <w:t>strongly correlated with fitness both at the individual and population level</w:t>
       </w:r>
       <w:r>
         <w:rPr>
@@ -292,430 +774,34 @@
         <w:rPr>
           <w:color w:val="0000FF"/>
         </w:rPr>
-        <w:t xml:space="preserve"> is one such estimator</w:t>
-      </w:r>
-      <w:r>
-        <w:rPr>
-          <w:color w:val="0000FF"/>
-        </w:rPr>
-        <w:t xml:space="preserve"> that does not rely on estimates of allele frequencies</w:t>
-      </w:r>
-      <w:r>
-        <w:rPr>
-          <w:color w:val="0000FF"/>
-        </w:rPr>
-        <w:t>.</w:t>
-      </w:r>
-      <w:r>
-        <w:rPr>
-          <w:color w:val="0000FF"/>
-        </w:rPr>
         <w:t xml:space="preserve"> </w:t>
       </w:r>
       <w:r>
         <w:rPr>
-          <w:i/>
-          <w:iCs/>
-          <w:color w:val="0000FF"/>
-        </w:rPr>
-        <w:t xml:space="preserve">S </w:t>
-      </w:r>
-      <w:r>
-        <w:rPr>
-          <w:color w:val="0000FF"/>
-        </w:rPr>
-        <w:t xml:space="preserve">is </w:t>
-      </w:r>
-      <w:r>
-        <w:t xml:space="preserve">calculated as the </w:t>
-      </w:r>
-      <w:r>
-        <w:t>number</w:t>
-      </w:r>
-      <w:r>
-        <w:t xml:space="preserve"> of nucleotide sites that have more than one allele</w:t>
-      </w:r>
-      <w:r>
-        <w:t xml:space="preserve"> across the genome</w:t>
-      </w:r>
-      <w:r>
-        <w:t>. This underutilized estimator can provide informative estimates of genetic diversity across multiple scales</w:t>
-      </w:r>
-      <w:r>
-        <w:t>,</w:t>
-      </w:r>
-      <w:r>
-        <w:t xml:space="preserve"> from genes to chromosomes to entire genomes, and is particularly informative when used in conjunction with</w:t>
-      </w:r>
-      <w:r>
-        <w:t xml:space="preserve"> allele</w:t>
-      </w:r>
-      <w:r>
-        <w:t xml:space="preserve"> frequency</w:t>
-      </w:r>
-      <w:r>
-        <w:t xml:space="preserve"> dependent</w:t>
-      </w:r>
-      <w:r>
-        <w:t xml:space="preserve"> estimators such as expected heterozygosity. </w:t>
-      </w:r>
-      <w:r>
-        <w:t>However,</w:t>
-      </w:r>
-      <w:r>
+          <w:color w:val="0000FF"/>
+        </w:rPr>
+        <w:t xml:space="preserve">a trend that holds even in neutral sites </w:t>
+      </w:r>
+      <w:r>
+        <w:rPr>
+          <w:color w:val="0000FF"/>
+        </w:rPr>
+        <w:t>with</w:t>
+      </w:r>
+      <w:r>
+        <w:rPr>
+          <w:color w:val="0000FF"/>
+        </w:rPr>
         <w:t xml:space="preserve"> </w:t>
       </w:r>
       <w:r>
-        <w:t xml:space="preserve">segregating site counts are rarely adjusted to correct for unequal sample sizes or </w:t>
-      </w:r>
-      <w:r>
-        <w:t xml:space="preserve">differences </w:t>
-      </w:r>
-      <w:r>
-        <w:t>in missing data among populations or sample groups. Here, we introduce an</w:t>
-      </w:r>
-      <w:r>
-        <w:t xml:space="preserve"> unbiased</w:t>
-      </w:r>
-      <w:r>
-        <w:t xml:space="preserve"> estimator for the number of segregating sites expected in a </w:t>
-      </w:r>
-      <w:r>
-        <w:t>sample group</w:t>
-      </w:r>
-      <w:r>
-        <w:t xml:space="preserve"> following rarefaction</w:t>
-      </w:r>
-      <w:r>
-        <w:t xml:space="preserve"> </w:t>
-      </w:r>
-      <w:r>
-        <w:rPr>
-          <w:color w:val="0000FF"/>
-        </w:rPr>
-        <w:t>(</w:t>
-      </w:r>
-      <w:r>
-        <w:rPr>
-          <w:i/>
-          <w:iCs/>
-          <w:color w:val="0000FF"/>
-        </w:rPr>
-        <w:t>S’</w:t>
-      </w:r>
-      <w:r>
-        <w:rPr>
-          <w:color w:val="0000FF"/>
-        </w:rPr>
-        <w:t>)</w:t>
-      </w:r>
-      <w:r>
-        <w:rPr>
-          <w:color w:val="0000FF"/>
-        </w:rPr>
-        <w:t xml:space="preserve"> and we use simulated data sets to illustrate that </w:t>
-      </w:r>
-      <w:r>
-        <w:rPr>
-          <w:i/>
-          <w:iCs/>
-          <w:color w:val="0000FF"/>
-        </w:rPr>
-        <w:t>S’</w:t>
-      </w:r>
-      <w:r>
-        <w:rPr>
-          <w:color w:val="0000FF"/>
-        </w:rPr>
-        <w:t xml:space="preserve"> </w:t>
-      </w:r>
-      <w:r>
-        <w:rPr>
-          <w:color w:val="0000FF"/>
-        </w:rPr>
-        <w:t>allows for</w:t>
-      </w:r>
-      <w:r>
-        <w:t xml:space="preserve"> </w:t>
-      </w:r>
-      <w:r>
-        <w:t xml:space="preserve">accurate </w:t>
-      </w:r>
-      <w:r>
-        <w:t>comparison</w:t>
-      </w:r>
-      <w:r>
-        <w:t>s</w:t>
-      </w:r>
-      <w:r>
-        <w:t xml:space="preserve"> of</w:t>
-      </w:r>
-      <w:r>
-        <w:t xml:space="preserve"> the number of segregating sites among multiple </w:t>
-      </w:r>
-      <w:r>
-        <w:t>sample groups</w:t>
-      </w:r>
-      <w:r>
-        <w:t xml:space="preserve"> with varied sample sizes. </w:t>
-      </w:r>
-      <w:r>
-        <w:rPr>
-          <w:color w:val="0000FF"/>
-        </w:rPr>
-        <w:t xml:space="preserve">We also demonstrate that </w:t>
-      </w:r>
-      <w:r>
-        <w:rPr>
-          <w:i/>
-          <w:iCs/>
-          <w:color w:val="0000FF"/>
-        </w:rPr>
-        <w:t xml:space="preserve">S’ </w:t>
-      </w:r>
-      <w:r>
-        <w:rPr>
-          <w:color w:val="0000FF"/>
-        </w:rPr>
-        <w:t xml:space="preserve">can be incorporated into estimates of Watterson’s </w:t>
-      </w:r>
-      <w:bookmarkStart w:id="0" w:name="_Hlk177656020"/>
-      <w:r>
-        <w:rPr>
-          <w:color w:val="0000FF"/>
-        </w:rPr>
-        <w:t>θ</w:t>
-      </w:r>
-      <w:bookmarkEnd w:id="0"/>
-      <w:r>
-        <w:rPr>
-          <w:color w:val="0000FF"/>
-        </w:rPr>
-        <w:t xml:space="preserve"> to </w:t>
-      </w:r>
-      <w:r>
-        <w:rPr>
-          <w:color w:val="0000FF"/>
-        </w:rPr>
-        <w:t xml:space="preserve">reduce bias in samples not in Hardy-Weinberg </w:t>
-      </w:r>
-      <w:r>
-        <w:rPr>
-          <w:color w:val="0000FF"/>
-        </w:rPr>
-        <w:t>Proportions</w:t>
-      </w:r>
-      <w:r>
-        <w:t>.</w:t>
-      </w:r>
-    </w:p>
-    <w:p>
-      <w:pPr>
-        <w:spacing w:after="0"/>
-        <w:ind w:firstLine="0"/>
-      </w:pPr>
-    </w:p>
-    <w:p>
-      <w:pPr>
-        <w:spacing w:after="0"/>
-        <w:ind w:firstLine="0"/>
-      </w:pPr>
-      <w:r>
-        <w:rPr>
-          <w:b/>
-          <w:bCs/>
-        </w:rPr>
-        <w:t xml:space="preserve">Keywords: </w:t>
-      </w:r>
-      <w:r>
-        <w:t>Watterson’s</w:t>
-      </w:r>
-      <w:r>
-        <w:t xml:space="preserve"> </w:t>
-      </w:r>
-      <w:r>
-        <w:t>θ</w:t>
-      </w:r>
-      <w:r>
-        <w:t>, rarefaction, segregating sites, genomics, genetic diversity</w:t>
-      </w:r>
-      <w:r>
-        <w:t xml:space="preserve"> </w:t>
-      </w:r>
-      <w:r>
-        <w:br w:type="page"/>
-      </w:r>
-    </w:p>
-    <w:p>
-      <w:pPr>
-        <w:pStyle w:val="Heading1"/>
-        <w:spacing w:before="0"/>
-        <w:rPr>
-          <w:rFonts w:cs="Times New Roman"/>
-        </w:rPr>
-      </w:pPr>
-      <w:r>
-        <w:rPr>
-          <w:rFonts w:cs="Times New Roman"/>
-        </w:rPr>
-        <w:lastRenderedPageBreak/>
-        <w:t>Introduction</w:t>
-      </w:r>
-    </w:p>
-    <w:p>
-      <w:pPr>
-        <w:spacing w:after="0"/>
-        <w:ind w:firstLine="0"/>
-      </w:pPr>
-      <w:r>
-        <w:t>Estimating genetic diversity has long been a critically important and widespread practice in population, evolutionary, and conservation genetics</w:t>
-      </w:r>
-      <w:r>
-        <w:t xml:space="preserve"> </w:t>
-      </w:r>
-      <w:r>
-        <w:fldChar w:fldCharType="begin"/>
-      </w:r>
-      <w:r>
-        <w:instrText xml:space="preserve"> ADDIN ZOTERO_ITEM CSL_CITATION {"citationID":"9EzJoBdI","properties":{"formattedCitation":"(Allendorf, 1986; Chapman et al., 2009; David, 1998; DeWoody et al., 2021; Hedrick &amp; Kalinowski, 2000; Moritz, 2002)","plainCitation":"(Allendorf, 1986; Chapman et al., 2009; David, 1998; DeWoody et al., 2021; Hedrick &amp; Kalinowski, 2000; Moritz, 2002)","noteIndex":0},"citationItems":[{"id":5781,"uris":["http://zotero.org/users/10196124/items/9XWFWSGJ"],"itemData":{"id":5781,"type":"article-journal","container-title":"Conservation biology: the science of scarcity and diversity","note":"publisher: Sinauer Assoc.","page":"57-76","title":"Heterozygosity and fitness in natural populations of animals","author":[{"family":"Allendorf","given":"Fred W."}],"issued":{"date-parts":[["1986"]]},"citation-key":"allendorfHeterozygosityFitnessNatural1986"}},{"id":5783,"uris":["http://zotero.org/users/10196124/items/SKRII4Q7"],"itemData":{"id":5783,"type":"article-journal","abstract":"Abstract The ease of obtaining genotypic data from wild populations has renewed interest in the relationship between individual genetic diversity and fitness-related traits (heterozygosity?fitness correlations, or HFC). Here we present a comprehensive meta-analysis of HFC studies using powerful multivariate techniques which account for nonindependence of data. We compare these findings with those from univariate techniques, and test the influence of a range of factors hypothesized to influence the strength of HFCs. We found small but significantly positive effect sizes for life-history, morphological, and physiological traits; while theory predicts higher mean effect sizes for life-history traits, effect size did not differ consistently with trait type. Newly proposed measures of variation were no more powerful at detecting relationships than multilocus heterozygosity, and populations predicted to have elevated inbreeding variance did not exhibit higher mean effect sizes. Finally, we found evidence for publication bias, with studies reporting weak, nonsignificant effects being under-represented in the literature. In general, our review shows that HFC studies do not generally reveal patterns predicted by population genetic theory, and are of small effect (less than 1% of the variance in phenotypic characters explained). Future studies should use more genetic marker data and utilize sampling designs that shed more light on the biological mechanisms that may modulate the strength of association, for example by contrasting the strength of HFCs in mainland and island populations of the same species, investigating the role of environmental stress, or by considering how selection has shaped the traits under investigation.","container-title":"Molecular Ecology","DOI":"10.1111/j.1365-294X.2009.04247.x","ISSN":"0962-1083","issue":"13","journalAbbreviation":"Molecular Ecology","note":"publisher: John Wiley &amp; Sons, Ltd","page":"2746-2765","title":"A quantitative review of heterozygosity–fitness correlations in animal populations","volume":"18","author":[{"family":"Chapman","given":"J. R."},{"family":"Nakagawa","given":"S."},{"family":"Coltman","given":"D. W."},{"family":"Slate","given":"J."},{"family":"Sheldon","given":"B. C."}],"issued":{"date-parts":[["2009",7,1]]},"citation-key":"chapmanQuantitativeReviewHeterozygosity2009"}},{"id":5785,"uris":["http://zotero.org/users/10196124/items/HVIYP8Q5"],"itemData":{"id":5785,"type":"article-journal","abstract":"Heterozygosity?fitness correlations (HFC) have been studied in various organisms for more than two decades, but they are not universal. Although their detectability is limited by several factors (null alleles, inaccuracy of the phenotypic description of fitness, small sample sizes) the correlations appear intrinsically weak and often inconsistent across samples. Determining the origins of HFC is therefore a complex task. However, this issue might soon be resolved provided clear hypotheses and definitions are used (especially, if the problem of the neutrality of allozyme variation is not identified with the related issue of HFC), as well as new empirical (molecular markers) &amp; theoretical (statistical models) tools.","container-title":"Heredity","DOI":"10.1046/j.1365-2540.1998.00393.x","ISSN":"0018-067X","issue":"5","journalAbbreviation":"Heredity","note":"publisher: John Wiley &amp; Sons, Ltd","page":"531-537","title":"Heterozygosity–fitness correlations: new perspectives on old problems","volume":"80","author":[{"literal":"David"}],"issued":{"date-parts":[["1998",5,1]]},"citation-key":"davidHeterozygosityFitnessCorrelations1998"}},{"id":5663,"uris":["http://zotero.org/users/10196124/items/CAYC4GJE"],"itemData":{"id":5663,"type":"article-journal","abstract":"Abstract Since allozymes were first used to assess genetic diversity in the 1960s and 1970s, biologists have attempted to characterize gene pools and conserve the diversity observed in domestic crops, livestock, zoos and (more recently) natural populations. Recently, some authors have claimed that the importance of genetic diversity in conservation biology has been greatly overstated. Here, we argue that a voluminous literature indicates otherwise. We address four main points made by detractors of genetic diversity's role in conservation by using published literature to firmly establish that genetic diversity is intimately tied to evolutionary fitness, and that the associated demographic consequences are of paramount importance to many conservation efforts. We think that responsible management in the Anthropocene should, whenever possible, include the conservation of ecosystems, communities, populations and individuals, and their underlying genetic diversity.","container-title":"Molecular Ecology","DOI":"10.1111/mec.16051","ISSN":"0962-1083","issue":"17","journalAbbreviation":"Molecular Ecology","note":"publisher: John Wiley &amp; Sons, Ltd","page":"4147-4154","title":"The long-standing significance of genetic diversity in conservation","volume":"30","author":[{"family":"DeWoody","given":"J. Andrew"},{"family":"Harder","given":"Avril M."},{"family":"Mathur","given":"Samarth"},{"family":"Willoughby","given":"Janna R."}],"issued":{"date-parts":[["2021",9,1]]},"citation-key":"dewoodyLongstandingSignificanceGenetic2021"}},{"id":5784,"uris":["http://zotero.org/users/10196124/items/W2VYLMGQ"],"itemData":{"id":5784,"type":"article-journal","abstract":"▪ Abstract  Inbreeding depression is of major concern in the management and conservation of endangered species. Inbreeding appears universally to reduce fitness, but its magnitude and specific effects are highly variable because they depend on the genetic constitution of the species or populations and on how these genotypes interact with the environment. Recent natural experiments are consistent with greater inbreeding depression in more stressful environments. In small populations of randomly mating individuals, such as are characteristic of many endangered species, all individuals may suffer from inbreeding depression because of the cumulative effects of genetic drift that decrease the fitness of all individuals in the population. In three recent cases, introductions into populations with low fitness appeared to restore fitness to levels similar to those before the effects of genetic drift. Inbreeding depression may potentially be reduced, or purged, by breeding related individuals. However, the Speke&amp;apos;s gazelle example, often cited as a demonstration of reduction of inbreeding depression, appears to be the result of a temporal change in fitness in inbred individuals and not a reduction in inbreeding depression.      Down, July 17, 1870  My Dear Lubbock,  …In England and many parts of Europe the marriages of cousins are objected to from their supposed injurious consequences: but this belief rests on no direct evidence. It is therefore manifestly desirable that the belief should be either proved false, or should be confirmed, so that in this latter case the marriages of cousins might be discouraged…   It is moreover, much to be wished that the truth of the often repeated assertion that consanguineous marriages lead to deafness and dumbness, blindness, &amp;amp;c, should be ascertained: and all such assertions could be easily tested by the returns from a single census.      Believe me,      Yours very sincerely,      Charles Darwin","container-title":"Annual Review of Ecology, Evolution, and Systematics","DOI":"https://doi.org/10.1146/annurev.ecolsys.31.1.139","ISSN":"1545-2069","issue":"Volume 31, 2000","note":"Citation Key: annurev:/content/journals/10.1146/annurev.ecolsys.31.1.139\npublisher: Annual Reviews\ntype: Journal article","page":"139-162","title":"Inbreeding depression in conservation biology","volume":"31","author":[{"family":"Hedrick","given":"Philip W."},{"family":"Kalinowski","given":"Steven T."}],"issued":{"date-parts":[["2000"]]},"citation-key":"annurev:/content/journals/10.1146/annurev.ecolsys.31.1.139"}},{"id":5782,"uris":["http://zotero.org/users/10196124/items/WFSKDLWR"],"itemData":{"id":5782,"type":"article-journal","abstract":"Conservation planning has tended to focus more on pattern (representation) than process (persistence) and, for the former, has emphasized species and ecosystem or community diversity over genetic diversity. Here I consider how best to incorporate knowledge of evolutionary processes and the distribution of genetic diversity into conservation planning and priority setting for populations within species and for biogeographic areas within regions. Separation of genetic diversity into two dimensions, one concerned with adaptive variation and the other with neutral divergence caused by isolation, highlights different evolutionary processes and suggests alternative strategies for conservation. Planning for both species and areas should emphasize protection of historically isolated lineages (Evolutionarily Significant Units) because these cannot be recovered. By contrast, adaptive features may best be protected by maintaining the context for selection, heterogeneous landscapes, and viable populations, rather than protecting specific phenotypes. A useful strategy may be to (1) identify areas that are important to represent species and (vicariant) genetic diversity and (2) maximize within these areas the protection of contiguous environmental gradients across which selection and migration can interact to maintain population viability and (adaptive) genetic diversity. These concepts are illustrated with recent results from analysis of a rainforest fauna from northeast Australia.","container-title":"Systematic Biology","DOI":"10.1080/10635150252899752","ISSN":"1063-5157","issue":"2","journalAbbreviation":"Systematic Biology","page":"238-254","title":"Strategies to Protect Biological Diversity and the Evolutionary Processes That Sustain It","volume":"51","author":[{"family":"Moritz","given":"Craig"}],"issued":{"date-parts":[["2002",3,1]]},"citation-key":"moritzStrategiesProtectBiological2002"}}],"schema":"https://github.com/citation-style-language/schema/raw/master/csl-citation.json"} </w:instrText>
-      </w:r>
-      <w:r>
-        <w:fldChar w:fldCharType="separate"/>
-      </w:r>
-      <w:r>
-        <w:t>(Allendorf, 1986; Chapman et al., 2009; David, 1998; DeWoody et al., 2021; Hedrick &amp; Kalinowski, 2000; Moritz, 2002)</w:t>
-      </w:r>
-      <w:r>
-        <w:fldChar w:fldCharType="end"/>
-      </w:r>
-      <w:r>
-        <w:t xml:space="preserve">. </w:t>
-      </w:r>
-      <w:r>
-        <w:rPr>
-          <w:color w:val="0602BE"/>
-        </w:rPr>
-        <w:t xml:space="preserve">Functional </w:t>
-      </w:r>
-      <w:r>
-        <w:t>g</w:t>
-      </w:r>
-      <w:r>
-        <w:t xml:space="preserve">enetic diversity, or the diversity </w:t>
-      </w:r>
-      <w:r>
-        <w:t xml:space="preserve">of </w:t>
-      </w:r>
-      <w:r>
-        <w:t xml:space="preserve">alleles, genotypes, and segregating </w:t>
-      </w:r>
-      <w:r>
-        <w:t xml:space="preserve">sites </w:t>
-      </w:r>
-      <w:r>
-        <w:rPr>
-          <w:color w:val="0000FF"/>
-        </w:rPr>
-        <w:t>that contribute to phenotypic variation</w:t>
-      </w:r>
-      <w:r>
-        <w:rPr>
-          <w:color w:val="0000FF"/>
-        </w:rPr>
-        <w:t xml:space="preserve"> </w:t>
-      </w:r>
-      <w:r>
-        <w:t>within a population</w:t>
-      </w:r>
-      <w:r>
-        <w:t xml:space="preserve"> </w:t>
-      </w:r>
-      <w:r>
-        <w:fldChar w:fldCharType="begin"/>
-      </w:r>
-      <w:r>
-        <w:instrText xml:space="preserve"> ADDIN ZOTERO_ITEM CSL_CITATION {"citationID":"hHKmSUiM","properties":{"formattedCitation":"(Frankham et al., 2002)","plainCitation":"(Frankham et al., 2002)","noteIndex":0},"citationItems":[{"id":5658,"uris":["http://zotero.org/users/10196124/items/DL8MJWHY"],"itemData":{"id":5658,"type":"book","ISBN":"0-521-63985-9","publisher":"Cambridge university press","title":"Introduction to conservation genetics","author":[{"family":"Frankham","given":"Richard"},{"family":"Briscoe","given":"David A"},{"family":"Ballou","given":"Jonathan D"}],"issued":{"date-parts":[["2002"]]},"citation-key":"frankhamIntroductionConservationGenetics2002"}}],"schema":"https://github.com/citation-style-language/schema/raw/master/csl-citation.json"} </w:instrText>
-      </w:r>
-      <w:r>
-        <w:fldChar w:fldCharType="separate"/>
-      </w:r>
-      <w:r>
-        <w:t>(Frankham et al., 2002)</w:t>
-      </w:r>
-      <w:r>
-        <w:fldChar w:fldCharType="end"/>
-      </w:r>
-      <w:r>
-        <w:t>, is</w:t>
-      </w:r>
-      <w:r>
-        <w:t xml:space="preserve"> </w:t>
-      </w:r>
-      <w:r>
-        <w:t xml:space="preserve">the basic foundation upon which natural selection acts, and thus </w:t>
-      </w:r>
-      <w:r>
-        <w:t>affects the speed and degree of genetic adaptation</w:t>
-      </w:r>
-      <w:r>
-        <w:t xml:space="preserve"> </w:t>
-      </w:r>
-      <w:r>
-        <w:fldChar w:fldCharType="begin"/>
-      </w:r>
-      <w:r>
-        <w:instrText xml:space="preserve"> ADDIN ZOTERO_ITEM CSL_CITATION {"citationID":"4HBmbvoe","properties":{"formattedCitation":"(Kardos et al., 2021)","plainCitation":"(Kardos et al., 2021)","noteIndex":0},"citationItems":[{"id":5547,"uris":["http://zotero.org/users/10196124/items/X2Q79HEM"],"itemData":{"id":5547,"type":"article-journal","abstract":"The unprecedented rate of extinction calls for efficient use of genetics to help conserve biodiversity. Several recent genomic and simulation-based studies have argued that the field of conservation biology has placed too much focus on conserving genome-wide genetic variation, and that the field should instead focus on managing the subset of functional genetic variation that is thought to affect fitness. Here, we critically evaluate the feasibility and likely benefits of this approach in conservation. We find that population genetics theory and empirical results show that conserving genome-wide genetic variation is generally the best approach to prevent inbreeding depression and loss of adaptive potential from driving populations toward extinction. Focusing conservation efforts on presumably functional genetic variation will only be feasible occasionally, often misleading, and counterproductive when prioritized over genome-wide genetic variation. Given the increasing rate of habitat loss and other environmental changes, failure to recognize the detrimental effects of lost genome-wide genetic variation on long-term population viability will only worsen the biodiversity crisis.","container-title":"Proceedings of the National Academy of Sciences","DOI":"10.1073/pnas.2104642118","issue":"48","journalAbbreviation":"Proceedings of the National Academy of Sciences","note":"publisher: Proceedings of the National Academy of Sciences","page":"e2104642118","title":"The crucial role of genome-wide genetic variation in conservation","volume":"118","author":[{"family":"Kardos","given":"Marty"},{"family":"Armstrong","given":"Ellie E."},{"family":"Fitzpatrick","given":"Sarah W."},{"family":"Hauser","given":"Samantha"},{"family":"Hedrick","given":"Philip W."},{"family":"Miller","given":"Joshua M."},{"family":"Tallmon","given":"David A."},{"family":"Funk","given":"W. Chris"}],"issued":{"date-parts":[["2021",11,30]]},"citation-key":"kardosCrucialRoleGenomewide2021"}}],"schema":"https://github.com/citation-style-language/schema/raw/master/csl-citation.json"} </w:instrText>
-      </w:r>
-      <w:r>
-        <w:fldChar w:fldCharType="separate"/>
-      </w:r>
-      <w:r>
-        <w:t>(Kardos et al., 2021)</w:t>
-      </w:r>
-      <w:r>
-        <w:fldChar w:fldCharType="end"/>
-      </w:r>
-      <w:r>
-        <w:t>.</w:t>
-      </w:r>
-      <w:r>
-        <w:t xml:space="preserve"> </w:t>
-      </w:r>
-      <w:r>
-        <w:rPr>
-          <w:color w:val="0602BE"/>
-        </w:rPr>
-        <w:t xml:space="preserve">Genetic diversity is thus </w:t>
-      </w:r>
-      <w:r>
-        <w:t>strongly correlated with fitness both at the individual and population level even</w:t>
-      </w:r>
-      <w:r>
-        <w:rPr>
-          <w:color w:val="0602BE"/>
-        </w:rPr>
-        <w:t>,</w:t>
-      </w:r>
-      <w:r>
-        <w:rPr>
-          <w:color w:val="0602BE"/>
-        </w:rPr>
-        <w:t xml:space="preserve"> </w:t>
-      </w:r>
-      <w:r>
-        <w:rPr>
-          <w:color w:val="0602BE"/>
-        </w:rPr>
-        <w:t xml:space="preserve">a trend that holds even in neutral sites where </w:t>
-      </w:r>
-      <w:r>
-        <w:t>no obvious functional ties are known</w:t>
-      </w:r>
-      <w:r>
-        <w:t xml:space="preserve"> </w:t>
-      </w:r>
-      <w:r>
-        <w:t xml:space="preserve">(reviewed in DeWoody et al., 2021). Accurate estimates of genetic diversity are </w:t>
+        <w:rPr>
+          <w:color w:val="0000FF"/>
+        </w:rPr>
+        <w:t>no obvious functional ties (reviewed in DeWoody et al., 2021)</w:t>
+      </w:r>
+      <w:r>
+        <w:t xml:space="preserve">. Accurate estimates of genetic diversity are </w:t>
       </w:r>
       <w:r>
         <w:t>therefore</w:t>
@@ -1067,17 +1153,23 @@
         <w:t xml:space="preserve"> These different measures therefore focus on different aspects of genetic diversity, which </w:t>
       </w:r>
       <w:r>
-        <w:t>is not trivial</w:t>
-      </w:r>
-      <w:r>
-        <w:t>;</w:t>
-      </w:r>
-      <w:r>
-        <w:t xml:space="preserve"> evolutionary forces do not act equally on the number of loci/alleles in a population and the </w:t>
+        <w:rPr>
+          <w:color w:val="0000FF"/>
+        </w:rPr>
+        <w:t>can be informative given that</w:t>
+      </w:r>
+      <w:r>
+        <w:rPr>
+          <w:color w:val="0000FF"/>
+        </w:rPr>
+        <w:t xml:space="preserve"> </w:t>
+      </w:r>
+      <w:r>
+        <w:t xml:space="preserve">evolutionary forces do not act equally on the number of loci/alleles in a population and </w:t>
       </w:r>
       <w:r>
         <w:lastRenderedPageBreak/>
-        <w:t>frequency of those alleles</w:t>
+        <w:t>the frequency of those alleles</w:t>
       </w:r>
       <w:r>
         <w:t xml:space="preserve"> </w:t>
@@ -1112,16 +1204,10 @@
         <w:t xml:space="preserve"> </w:t>
       </w:r>
       <w:r>
-        <w:t>(</w:t>
-      </w:r>
-      <w:r>
-        <w:rPr>
-          <w:color w:val="0602BE"/>
-        </w:rPr>
-        <w:t>also commonly referred to as Tajima’s π</w:t>
-      </w:r>
-      <w:r>
-        <w:t xml:space="preserve">) </w:t>
+        <w:rPr>
+          <w:color w:val="0000FF"/>
+        </w:rPr>
+        <w:t xml:space="preserve">(also commonly referred to as Tajima’s π) </w:t>
       </w:r>
       <w:r>
         <w:t xml:space="preserve">and Watterson’s </w:t>
@@ -1135,7 +1221,10 @@
         </m:r>
       </m:oMath>
       <w:r>
-        <w:t xml:space="preserve"> that can be used to both detect selection and population demographic changes </w:t>
+        <w:t xml:space="preserve"> that can be used to both detect selection and population demographic changes due to the way that those forces act on the balance of allele frequencies within populations</w:t>
+      </w:r>
+      <w:r>
+        <w:t xml:space="preserve"> </w:t>
       </w:r>
       <w:r>
         <w:fldChar w:fldCharType="begin"/>
@@ -1153,7 +1242,7 @@
         <w:fldChar w:fldCharType="end"/>
       </w:r>
       <w:r>
-        <w:t xml:space="preserve"> due to the way that those forces act on the balance of allele frequencies within populations. For example, a population which has many polymorphic loci and a </w:t>
+        <w:t xml:space="preserve">. For example, a population which has many polymorphic loci and a </w:t>
       </w:r>
       <w:r>
         <w:rPr>
@@ -1186,18 +1275,18 @@
         <w:rPr>
           <w:color w:val="0000FF"/>
         </w:rPr>
-        <w:t xml:space="preserve"> loci</w:t>
-      </w:r>
-      <w:r>
-        <w:rPr>
-          <w:color w:val="0000FF"/>
-        </w:rPr>
         <w:t xml:space="preserve"> </w:t>
       </w:r>
       <w:r>
         <w:rPr>
           <w:color w:val="0000FF"/>
         </w:rPr>
+        <w:t xml:space="preserve">loci </w:t>
+      </w:r>
+      <w:r>
+        <w:rPr>
+          <w:color w:val="0000FF"/>
+        </w:rPr>
         <w:fldChar w:fldCharType="begin"/>
       </w:r>
       <w:r>
@@ -1213,6 +1302,9 @@
         <w:fldChar w:fldCharType="separate"/>
       </w:r>
       <w:r>
+        <w:rPr>
+          <w:color w:val="0000FF"/>
+        </w:rPr>
         <w:t>(Gattepaille et al., 2013)</w:t>
       </w:r>
       <w:r>
@@ -1226,52 +1318,55 @@
       </w:r>
       <w:r>
         <w:rPr>
-          <w:color w:val="0602BE"/>
+          <w:color w:val="0000FF"/>
         </w:rPr>
         <w:t xml:space="preserve">Alternatively, regions of the genome which have recently undergone an incomplete selective sweep often contain many loci with rare alleles </w:t>
       </w:r>
       <w:r>
         <w:rPr>
-          <w:color w:val="0602BE"/>
+          <w:color w:val="0000FF"/>
         </w:rPr>
         <w:t>whereas regions which are subject to balancing selection may have similar numbers of polymorphic loci but far higher average minor allele frequencies</w:t>
       </w:r>
       <w:r>
         <w:rPr>
-          <w:color w:val="0602BE"/>
+          <w:color w:val="0000FF"/>
         </w:rPr>
         <w:t xml:space="preserve"> </w:t>
       </w:r>
       <w:r>
         <w:rPr>
-          <w:color w:val="0602BE"/>
+          <w:color w:val="0000FF"/>
         </w:rPr>
         <w:fldChar w:fldCharType="begin"/>
       </w:r>
       <w:r>
         <w:rPr>
-          <w:color w:val="0602BE"/>
+          <w:color w:val="0000FF"/>
         </w:rPr>
         <w:instrText xml:space="preserve"> ADDIN ZOTERO_ITEM CSL_CITATION {"citationID":"OiDlMwLF","properties":{"formattedCitation":"(Pennings &amp; Hermisson, 2006)","plainCitation":"(Pennings &amp; Hermisson, 2006)","noteIndex":0},"citationItems":[{"id":5890,"uris":["http://zotero.org/users/10196124/items/NF94BN9F"],"itemData":{"id":5890,"type":"article-journal","abstract":"Polymorphism data can be used to identify loci at which a beneficial allele has recently gone to fixation, given that an accurate description of the signature of selection is available. In the classical model that is used, a favored allele derives from a single mutational origin. This ignores the fact that beneficial alleles can enter a population recurrently by mutation during the selective phase. In this study, we present a combination of analytical and simulation results to demonstrate the effect of adaptation from recurrent mutation on summary statistics for polymorphism data from a linked neutral locus. We also analyze the power of standard neutrality tests based on the frequency spectrum or on linkage disequilibrium (LD) under this scenario. For recurrent beneficial mutation at biologically realistic rates, we find substantial deviations from the classical pattern of a selective sweep from a single new mutation. Deviations from neutrality in the level of polymorphism and in the frequency spectrum are much less pronounced than in the classical sweep pattern. In contrast, for levels of LD, the signature is even stronger if recurrent beneficial mutation plays a role. We suggest a variant of existing LD tests that increases their power to detect this signature.","container-title":"PLOS Genetics","DOI":"10.1371/journal.pgen.0020186","issue":"12","journalAbbreviation":"PLOS Genetics","note":"publisher: Public Library of Science","page":"e186","title":"Soft Sweeps III: The Signature of Positive Selection from Recurrent Mutation","volume":"2","author":[{"family":"Pennings","given":"Pleuni S"},{"family":"Hermisson","given":"Joachim"}],"issued":{"date-parts":[["2006",12,15]]},"citation-key":"penningsSoftSweepsIII2006"}}],"schema":"https://github.com/citation-style-language/schema/raw/master/csl-citation.json"} </w:instrText>
       </w:r>
       <w:r>
         <w:rPr>
-          <w:color w:val="0602BE"/>
+          <w:color w:val="0000FF"/>
         </w:rPr>
         <w:fldChar w:fldCharType="separate"/>
       </w:r>
       <w:r>
+        <w:rPr>
+          <w:color w:val="0000FF"/>
+        </w:rPr>
         <w:t>(Pennings &amp; Hermisson, 2006)</w:t>
       </w:r>
       <w:r>
         <w:rPr>
-          <w:color w:val="0602BE"/>
+          <w:color w:val="0000FF"/>
         </w:rPr>
         <w:fldChar w:fldCharType="end"/>
       </w:r>
       <w:r>
         <w:rPr>
-          <w:color w:val="0602BE"/>
+          <w:color w:val="0000FF"/>
         </w:rPr>
         <w:t xml:space="preserve">. </w:t>
       </w:r>
@@ -1317,7 +1412,7 @@
         <w:fldChar w:fldCharType="separate"/>
       </w:r>
       <w:r>
-        <w:t>Kalinowski (2004)</w:t>
+        <w:t>Kalinowski 2004)</w:t>
       </w:r>
       <w:r>
         <w:fldChar w:fldCharType="end"/>
@@ -1327,58 +1422,61 @@
       </w:r>
       <w:r>
         <w:rPr>
-          <w:color w:val="0602BE"/>
+          <w:color w:val="0000FF"/>
         </w:rPr>
         <w:t>was</w:t>
       </w:r>
       <w:r>
-        <w:t xml:space="preserve"> historically one of the most prevalent allele frequency independent measures of genetic diversity</w:t>
+        <w:rPr>
+          <w:color w:val="0000FF"/>
+        </w:rPr>
+        <w:t xml:space="preserve"> </w:t>
+      </w:r>
+      <w:r>
+        <w:t>historically one of the most prevalent allele frequency independent measures of genetic diversity</w:t>
       </w:r>
       <w:r>
         <w:t xml:space="preserve">, </w:t>
       </w:r>
       <w:r>
         <w:rPr>
-          <w:color w:val="0000CC"/>
-        </w:rPr>
-        <w:t>used primarily for</w:t>
+          <w:color w:val="0000FF"/>
+        </w:rPr>
+        <w:t xml:space="preserve">used primarily for </w:t>
+      </w:r>
+      <w:r>
+        <w:t xml:space="preserve">datasets of </w:t>
+      </w:r>
+      <w:r>
+        <w:t>microsatellite and other heavily polyallelic markers</w:t>
+      </w:r>
+      <w:r>
+        <w:t>.</w:t>
       </w:r>
       <w:r>
         <w:t xml:space="preserve"> </w:t>
       </w:r>
       <w:r>
-        <w:t xml:space="preserve">datasets of </w:t>
-      </w:r>
-      <w:r>
-        <w:t>microsatellite and other heavily polyallelic markers</w:t>
-      </w:r>
-      <w:r>
-        <w:t>.</w:t>
-      </w:r>
-      <w:r>
-        <w:t xml:space="preserve"> </w:t>
-      </w:r>
-      <w:r>
-        <w:rPr>
-          <w:color w:val="0000CC"/>
+        <w:rPr>
+          <w:color w:val="0000FF"/>
         </w:rPr>
         <w:t>I</w:t>
       </w:r>
       <w:r>
         <w:rPr>
-          <w:color w:val="0000CC"/>
+          <w:color w:val="0000FF"/>
         </w:rPr>
         <w:t xml:space="preserve">t is less </w:t>
       </w:r>
       <w:r>
         <w:rPr>
-          <w:color w:val="0000CC"/>
+          <w:color w:val="0000FF"/>
         </w:rPr>
         <w:t>useful</w:t>
       </w:r>
       <w:r>
         <w:rPr>
-          <w:color w:val="0000CC"/>
+          <w:color w:val="0000FF"/>
         </w:rPr>
         <w:t xml:space="preserve"> in </w:t>
       </w:r>
@@ -1647,7 +1745,7 @@
         <w:t xml:space="preserve"> be observed</w:t>
       </w:r>
       <w:r>
-        <w:t xml:space="preserve"> on average much more frequently</w:t>
+        <w:t xml:space="preserve"> on average more frequently</w:t>
       </w:r>
       <w:r>
         <w:t xml:space="preserve"> in sample groups with more sequenced gene copies than in those with few</w:t>
@@ -1755,7 +1853,46 @@
         <w:rPr>
           <w:color w:val="0000FF"/>
         </w:rPr>
-        <w:t>, the mutation-rate scaled effective population size of a population</w:t>
+        <w:t>, the mutation-rate scaled effective population</w:t>
+      </w:r>
+      <w:r>
+        <w:rPr>
+          <w:color w:val="0000FF"/>
+        </w:rPr>
+        <w:t xml:space="preserve"> (</w:t>
+      </w:r>
+      <w:r>
+        <w:rPr>
+          <w:i/>
+          <w:iCs/>
+          <w:color w:val="0000FF"/>
+        </w:rPr>
+        <w:t>N</w:t>
+      </w:r>
+      <w:r>
+        <w:rPr>
+          <w:i/>
+          <w:iCs/>
+          <w:color w:val="0000FF"/>
+          <w:sz w:val="22"/>
+          <w:szCs w:val="22"/>
+          <w:vertAlign w:val="subscript"/>
+        </w:rPr>
+        <w:t>e</w:t>
+      </w:r>
+      <w:r>
+        <w:rPr>
+          <w:color w:val="0000FF"/>
+          <w:sz w:val="22"/>
+          <w:szCs w:val="22"/>
+        </w:rPr>
+        <w:t>)</w:t>
+      </w:r>
+      <w:r>
+        <w:rPr>
+          <w:color w:val="0000FF"/>
+        </w:rPr>
+        <w:t xml:space="preserve"> size of a population</w:t>
       </w:r>
       <w:r>
         <w:rPr>
@@ -1860,19 +1997,57 @@
         <w:rPr>
           <w:color w:val="0000FF"/>
         </w:rPr>
-        <w:t xml:space="preserve"> in diploid populations. There are several measures of θ</w:t>
-      </w:r>
-      <w:r>
-        <w:rPr>
-          <w:color w:val="0000FF"/>
-        </w:rPr>
-        <w:t>, all of which measure genetic diversity for loci in a population</w:t>
-      </w:r>
-      <w:r>
-        <w:rPr>
-          <w:color w:val="0000FF"/>
-        </w:rPr>
-        <w:t>, such as</w:t>
+        <w:t xml:space="preserve"> in diploid populations</w:t>
+      </w:r>
+      <w:r>
+        <w:rPr>
+          <w:color w:val="0000FF"/>
+        </w:rPr>
+        <w:t xml:space="preserve"> (where </w:t>
+      </w:r>
+      <w:r>
+        <w:rPr>
+          <w:i/>
+          <w:iCs/>
+          <w:color w:val="0000FF"/>
+        </w:rPr>
+        <w:t>μ</w:t>
+      </w:r>
+      <w:r>
+        <w:rPr>
+          <w:color w:val="0000FF"/>
+        </w:rPr>
+        <w:t xml:space="preserve"> is the population mutation rate)</w:t>
+      </w:r>
+      <w:r>
+        <w:rPr>
+          <w:color w:val="0000FF"/>
+        </w:rPr>
+        <w:t>. There are several measures of θ</w:t>
+      </w:r>
+      <w:r>
+        <w:rPr>
+          <w:color w:val="0000FF"/>
+        </w:rPr>
+        <w:t>—</w:t>
+      </w:r>
+      <w:r>
+        <w:rPr>
+          <w:color w:val="0000FF"/>
+        </w:rPr>
+        <w:t>all of which measure genetic diversity</w:t>
+      </w:r>
+      <w:r>
+        <w:rPr>
+          <w:color w:val="0000FF"/>
+        </w:rPr>
+        <w:t>—</w:t>
+      </w:r>
+      <w:r>
+        <w:rPr>
+          <w:color w:val="0000FF"/>
+        </w:rPr>
+        <w:t>such as</w:t>
       </w:r>
       <w:r>
         <w:rPr>
@@ -1938,125 +2113,143 @@
         <w:rPr>
           <w:color w:val="0000FF"/>
         </w:rPr>
+        <w:t xml:space="preserve">, </w:t>
+      </w:r>
+      <w:r>
+        <w:rPr>
+          <w:color w:val="0000FF"/>
+        </w:rPr>
+        <w:t xml:space="preserve">the number of different haplotypes, and </w:t>
+      </w:r>
+      <w:r>
+        <w:rPr>
+          <w:i/>
+          <w:iCs/>
+          <w:color w:val="0000FF"/>
+        </w:rPr>
+        <w:t>S</w:t>
+      </w:r>
+      <w:r>
+        <w:rPr>
+          <w:color w:val="0000FF"/>
+        </w:rPr>
+        <w:t xml:space="preserve">. </w:t>
+      </w:r>
+      <w:r>
+        <w:rPr>
+          <w:color w:val="0000FF"/>
+        </w:rPr>
+        <w:t xml:space="preserve">All θ estimators (and </w:t>
+      </w:r>
+      <w:r>
+        <w:rPr>
+          <w:i/>
+          <w:iCs/>
+          <w:color w:val="0000FF"/>
+        </w:rPr>
+        <w:t>S</w:t>
+      </w:r>
+      <w:r>
+        <w:rPr>
+          <w:color w:val="0000FF"/>
+        </w:rPr>
+        <w:t xml:space="preserve">) are essentially descriptors of and can be calculated from the site frequency spectra (SFS), and are thus particularly useful for developing tests of neutrality and detecting evolutionary and demographic processes which shape the </w:t>
+      </w:r>
+      <w:r>
+        <w:rPr>
+          <w:color w:val="0000FF"/>
+        </w:rPr>
+        <w:t xml:space="preserve">SFS </w:t>
+      </w:r>
+      <w:r>
+        <w:rPr>
+          <w:color w:val="0000FF"/>
+        </w:rPr>
+        <w:fldChar w:fldCharType="begin"/>
+      </w:r>
+      <w:r>
+        <w:rPr>
+          <w:color w:val="0000FF"/>
+        </w:rPr>
+        <w:instrText xml:space="preserve"> ADDIN ZOTERO_ITEM CSL_CITATION {"citationID":"MLPviV04","properties":{"formattedCitation":"(Achaz, 2009)","plainCitation":"(Achaz, 2009)","noteIndex":0},"citationItems":[{"id":5820,"uris":["http://zotero.org/users/10196124/items/RLKPNMJZ"],"itemData":{"id":5820,"type":"article-journal","abstract":"Neutrality tests based on the frequency spectrum (e.g., Tajima's D or Fu and Li's F) are commonly used by population geneticists as routine tests to assess the goodness-of-fit of the standard neutral model on their data sets. Here, I show that these neutrality tests are specific instances of a general model that encompasses them all. I illustrate how this general framework can be taken advantage of to devise new more powerful tests that better detect deviations from the standard model. Finally, I exemplify the usefulness of the framework on SNP data by showing how it supports the selection hypothesis in the lactase human gene by overcoming the ascertainment bias. The framework presented here paves the way for constructing novel tests optimized for specific violations of the standard model that ultimately will help to unravel scenarios of evolution.","container-title":"Genetics","DOI":"10.1534/genetics.109.104042","ISSN":"1943-2631","issue":"1","journalAbbreviation":"Genetics","page":"249-258","title":"Frequency Spectrum Neutrality Tests: One for All and All for One","volume":"183","author":[{"family":"Achaz","given":"Guillaume"}],"issued":{"date-parts":[["2009",9,1]]},"citation-key":"achazFrequencySpectrumNeutrality2009"}}],"schema":"https://github.com/citation-style-language/schema/raw/master/csl-citation.json"} </w:instrText>
+      </w:r>
+      <w:r>
+        <w:rPr>
+          <w:color w:val="0000FF"/>
+        </w:rPr>
+        <w:fldChar w:fldCharType="separate"/>
+      </w:r>
+      <w:r>
+        <w:rPr>
+          <w:color w:val="0000FF"/>
+        </w:rPr>
+        <w:t>(Achaz, 2009)</w:t>
+      </w:r>
+      <w:r>
+        <w:rPr>
+          <w:color w:val="0000FF"/>
+        </w:rPr>
+        <w:fldChar w:fldCharType="end"/>
+      </w:r>
+      <w:r>
+        <w:rPr>
+          <w:color w:val="0000FF"/>
+        </w:rPr>
+        <w:t xml:space="preserve">. </w:t>
+      </w:r>
+      <w:r>
+        <w:rPr>
+          <w:color w:val="0000FF"/>
+        </w:rPr>
+        <w:t>More</w:t>
+      </w:r>
+      <w:r>
+        <w:rPr>
+          <w:color w:val="0000FF"/>
+        </w:rPr>
+        <w:t xml:space="preserve"> detailed exploration</w:t>
+      </w:r>
+      <w:r>
+        <w:rPr>
+          <w:color w:val="0000FF"/>
+        </w:rPr>
+        <w:t>s</w:t>
+      </w:r>
+      <w:r>
+        <w:rPr>
+          <w:color w:val="0000FF"/>
+        </w:rPr>
+        <w:t xml:space="preserve"> of</w:t>
+      </w:r>
+      <w:r>
+        <w:rPr>
+          <w:color w:val="0000FF"/>
+        </w:rPr>
+        <w:t xml:space="preserve"> θ estimators</w:t>
+      </w:r>
+      <w:r>
+        <w:rPr>
+          <w:color w:val="0000FF"/>
+        </w:rPr>
         <w:t>,</w:t>
       </w:r>
       <w:r>
         <w:rPr>
           <w:color w:val="0000FF"/>
         </w:rPr>
-        <w:t xml:space="preserve"> </w:t>
-      </w:r>
-      <w:r>
-        <w:rPr>
-          <w:color w:val="0000FF"/>
-        </w:rPr>
-        <w:t xml:space="preserve"> </w:t>
-      </w:r>
-      <w:r>
-        <w:rPr>
-          <w:color w:val="0000FF"/>
-        </w:rPr>
-        <w:t xml:space="preserve">the number of different haplotypes, and </w:t>
-      </w:r>
-      <w:r>
-        <w:rPr>
-          <w:i/>
-          <w:iCs/>
-          <w:color w:val="0000FF"/>
-        </w:rPr>
-        <w:t>S</w:t>
-      </w:r>
-      <w:r>
-        <w:rPr>
-          <w:color w:val="0000FF"/>
-        </w:rPr>
-        <w:t xml:space="preserve">. </w:t>
-      </w:r>
-      <w:r>
-        <w:rPr>
-          <w:color w:val="0000FF"/>
-        </w:rPr>
-        <w:t xml:space="preserve">All θ estimators (and </w:t>
-      </w:r>
-      <w:r>
-        <w:rPr>
-          <w:i/>
-          <w:iCs/>
-          <w:color w:val="0000FF"/>
-        </w:rPr>
-        <w:t>S</w:t>
-      </w:r>
-      <w:r>
-        <w:rPr>
-          <w:color w:val="0000FF"/>
-        </w:rPr>
-        <w:t xml:space="preserve">) are essentially descriptors of and can be calculated from the site frequency spectra (SFS), and are thus particularly useful for developing tests of neutrality and detecting evolutionary and demographic processes which shape the </w:t>
-      </w:r>
-      <w:r>
-        <w:rPr>
-          <w:color w:val="0000FF"/>
-        </w:rPr>
-        <w:t xml:space="preserve">SFS </w:t>
-      </w:r>
-      <w:r>
-        <w:rPr>
-          <w:color w:val="0000FF"/>
-        </w:rPr>
-        <w:fldChar w:fldCharType="begin"/>
-      </w:r>
-      <w:r>
-        <w:rPr>
-          <w:color w:val="0000FF"/>
-        </w:rPr>
-        <w:instrText xml:space="preserve"> ADDIN ZOTERO_ITEM CSL_CITATION {"citationID":"MLPviV04","properties":{"formattedCitation":"(Achaz, 2009)","plainCitation":"(Achaz, 2009)","noteIndex":0},"citationItems":[{"id":5820,"uris":["http://zotero.org/users/10196124/items/RLKPNMJZ"],"itemData":{"id":5820,"type":"article-journal","abstract":"Neutrality tests based on the frequency spectrum (e.g., Tajima's D or Fu and Li's F) are commonly used by population geneticists as routine tests to assess the goodness-of-fit of the standard neutral model on their data sets. Here, I show that these neutrality tests are specific instances of a general model that encompasses them all. I illustrate how this general framework can be taken advantage of to devise new more powerful tests that better detect deviations from the standard model. Finally, I exemplify the usefulness of the framework on SNP data by showing how it supports the selection hypothesis in the lactase human gene by overcoming the ascertainment bias. The framework presented here paves the way for constructing novel tests optimized for specific violations of the standard model that ultimately will help to unravel scenarios of evolution.","container-title":"Genetics","DOI":"10.1534/genetics.109.104042","ISSN":"1943-2631","issue":"1","journalAbbreviation":"Genetics","page":"249-258","title":"Frequency Spectrum Neutrality Tests: One for All and All for One","volume":"183","author":[{"family":"Achaz","given":"Guillaume"}],"issued":{"date-parts":[["2009",9,1]]},"citation-key":"achazFrequencySpectrumNeutrality2009"}}],"schema":"https://github.com/citation-style-language/schema/raw/master/csl-citation.json"} </w:instrText>
-      </w:r>
-      <w:r>
-        <w:rPr>
-          <w:color w:val="0000FF"/>
-        </w:rPr>
-        <w:fldChar w:fldCharType="separate"/>
-      </w:r>
-      <w:r>
-        <w:rPr>
-          <w:color w:val="0000FF"/>
-        </w:rPr>
-        <w:t>(Achaz, 2009)</w:t>
-      </w:r>
-      <w:r>
-        <w:rPr>
-          <w:color w:val="0000FF"/>
-        </w:rPr>
-        <w:fldChar w:fldCharType="end"/>
-      </w:r>
-      <w:r>
-        <w:rPr>
-          <w:color w:val="0000FF"/>
-        </w:rPr>
-        <w:t xml:space="preserve">. A </w:t>
-      </w:r>
-      <w:r>
-        <w:rPr>
-          <w:color w:val="0000FF"/>
-        </w:rPr>
-        <w:t>more detailed exploration of</w:t>
-      </w:r>
-      <w:r>
-        <w:rPr>
-          <w:color w:val="0000FF"/>
-        </w:rPr>
-        <w:t xml:space="preserve"> θ estimators</w:t>
-      </w:r>
-      <w:r>
-        <w:rPr>
-          <w:color w:val="0000FF"/>
-        </w:rPr>
-        <w:t>,</w:t>
-      </w:r>
-      <w:r>
-        <w:rPr>
-          <w:color w:val="0000FF"/>
-        </w:rPr>
-        <w:t xml:space="preserve"> and tests derived from them,</w:t>
+        <w:t xml:space="preserve"> and </w:t>
+      </w:r>
+      <w:r>
+        <w:rPr>
+          <w:color w:val="0000FF"/>
+        </w:rPr>
+        <w:t xml:space="preserve">the </w:t>
+      </w:r>
+      <w:r>
+        <w:rPr>
+          <w:color w:val="0000FF"/>
+        </w:rPr>
+        <w:t>tests derived from them,</w:t>
       </w:r>
       <w:r>
         <w:rPr>
@@ -2337,13 +2530,37 @@
         <w:rPr>
           <w:color w:val="0000FF"/>
         </w:rPr>
-        <w:t xml:space="preserve"> is not met whenever </w:t>
-      </w:r>
-      <w:r>
-        <w:rPr>
-          <w:color w:val="0000FF"/>
-        </w:rPr>
-        <w:t>genotypes do not follow Hardy-Weinberg proportions (HWP) in a population</w:t>
+        <w:t xml:space="preserve"> is</w:t>
+      </w:r>
+      <w:r>
+        <w:rPr>
+          <w:color w:val="0000FF"/>
+        </w:rPr>
+        <w:t xml:space="preserve"> a potential source of bias given that it is</w:t>
+      </w:r>
+      <w:r>
+        <w:rPr>
+          <w:color w:val="0000FF"/>
+        </w:rPr>
+        <w:t xml:space="preserve"> not met whenever </w:t>
+      </w:r>
+      <w:r>
+        <w:rPr>
+          <w:color w:val="0000FF"/>
+        </w:rPr>
+        <w:t xml:space="preserve">genotypes do not follow Hardy-Weinberg </w:t>
+      </w:r>
+      <w:r>
+        <w:rPr>
+          <w:color w:val="0000FF"/>
+        </w:rPr>
+        <w:t>P</w:t>
+      </w:r>
+      <w:r>
+        <w:rPr>
+          <w:color w:val="0000FF"/>
+        </w:rPr>
+        <w:t>roportions (HWP)</w:t>
       </w:r>
       <w:r>
         <w:rPr>
@@ -2515,7 +2732,19 @@
         <w:rPr>
           <w:color w:val="0000FF"/>
         </w:rPr>
-        <w:t xml:space="preserve"> also assume allelic independence and therefore have the same issue.</w:t>
+        <w:t xml:space="preserve"> also assume allelic independence and </w:t>
+      </w:r>
+      <w:r>
+        <w:rPr>
+          <w:color w:val="0000FF"/>
+        </w:rPr>
+        <w:t xml:space="preserve">should </w:t>
+      </w:r>
+      <w:r>
+        <w:rPr>
+          <w:color w:val="0000FF"/>
+        </w:rPr>
+        <w:t>therefore have the same issue.</w:t>
       </w:r>
       <w:r>
         <w:rPr>
@@ -2603,7 +2832,13 @@
         <w:rPr>
           <w:color w:val="0000FF"/>
         </w:rPr>
-        <w:t xml:space="preserve"> we </w:t>
+        <w:t xml:space="preserve">we </w:t>
+      </w:r>
+      <w:r>
+        <w:rPr>
+          <w:color w:val="0000FF"/>
+        </w:rPr>
+        <w:t xml:space="preserve">here </w:t>
       </w:r>
       <w:r>
         <w:t>present rarefaction-corrected estimators for 1) the probability that any given loc</w:t>
@@ -2681,7 +2916,28 @@
         <w:t>and can be integrated into downstream estimates of θ</w:t>
       </w:r>
       <w:r>
-        <w:t xml:space="preserve">. We show that these estimators are highly accurate via comparison to re-sampling using simulated data. These estimators are currently implemented in the </w:t>
+        <w:t xml:space="preserve">. We show that these estimators are highly accurate via comparison to re-sampling using simulated data. </w:t>
+      </w:r>
+      <w:r>
+        <w:rPr>
+          <w:color w:val="0000FF"/>
+        </w:rPr>
+        <w:t>We have</w:t>
+      </w:r>
+      <w:r>
+        <w:rPr>
+          <w:color w:val="0000FF"/>
+        </w:rPr>
+        <w:t xml:space="preserve"> implemented </w:t>
+      </w:r>
+      <w:r>
+        <w:rPr>
+          <w:color w:val="0000FF"/>
+        </w:rPr>
+        <w:t xml:space="preserve">both estimators </w:t>
+      </w:r>
+      <w:r>
+        <w:t xml:space="preserve">in the </w:t>
       </w:r>
       <w:proofErr w:type="spellStart"/>
       <w:r>
@@ -2755,7 +3011,7 @@
         <w:ind w:firstLine="0"/>
       </w:pPr>
       <w:r>
-        <w:t xml:space="preserve">Rarefaction can be used to estimate the probability of observing a segregating site at a specific locus using much of the same framework used for calculating allelic richness. In brief, allelic richness (or the expected number of distinct alleles expected at a given locus under a common sample size </w:t>
+        <w:t xml:space="preserve">Rarefaction can be used to estimate the probability of observing a segregating site at a specific locus using much the same framework used for calculating allelic richness. In brief, allelic richness (or the expected number of distinct alleles expected at a given locus under a common sample size </w:t>
       </w:r>
       <m:oMath>
         <m:r>
@@ -3762,7 +4018,16 @@
         </m:r>
       </m:oMath>
       <w:r>
-        <w:t>, all alleles drawn across all gene copies must be identical. If alleles are independent within each locus (the loci are at Hardy-Weinburg Equlibrium, HWE) and initial sample size (</w:t>
+        <w:t xml:space="preserve">, all alleles drawn across all gene copies must be identical. If alleles are independent within each locus (the loci are </w:t>
+      </w:r>
+      <w:r>
+        <w:rPr>
+          <w:color w:val="0000FF"/>
+        </w:rPr>
+        <w:t>in HWP</w:t>
+      </w:r>
+      <w:r>
+        <w:t>) and initial sample size (</w:t>
       </w:r>
       <m:oMath>
         <m:r>
@@ -4349,10 +4614,39 @@
     <w:p>
       <w:pPr>
         <w:spacing w:before="200" w:after="0"/>
-        <w:ind w:firstLine="0"/>
       </w:pPr>
       <w:r>
-        <w:t xml:space="preserve">However, HWE is often not a desirable assumption to make. Even if filtering is employed to remove loci which do not conform to HWE, the degree of conformity, and thus the degree of statistical bias in estimating </w:t>
+        <w:t xml:space="preserve">However, </w:t>
+      </w:r>
+      <w:r>
+        <w:rPr>
+          <w:color w:val="0000FF"/>
+        </w:rPr>
+        <w:t>HW</w:t>
+      </w:r>
+      <w:r>
+        <w:rPr>
+          <w:color w:val="0000FF"/>
+        </w:rPr>
+        <w:t>P</w:t>
+      </w:r>
+      <w:r>
+        <w:t xml:space="preserve"> is often not a desirable assumption to make. Even if filtering is employed to remove loci which do not conform to </w:t>
+      </w:r>
+      <w:r>
+        <w:rPr>
+          <w:color w:val="0000FF"/>
+        </w:rPr>
+        <w:t>HW</w:t>
+      </w:r>
+      <w:r>
+        <w:rPr>
+          <w:color w:val="0000FF"/>
+        </w:rPr>
+        <w:t>P</w:t>
+      </w:r>
+      <w:r>
+        <w:t xml:space="preserve">, the degree of conformity, and thus the degree of statistical bias in estimating </w:t>
       </w:r>
       <m:oMath>
         <m:r>
@@ -4399,7 +4693,49 @@
         </m:d>
       </m:oMath>
       <w:r>
-        <w:t xml:space="preserve">, typically varies somewhat among sample groups. For example, in a sample of 100 genotypes with a minor allele frequency of 0.05, only five minor alleles are expected and two out of three possible combinations of minor homozygotes and heterozygotes that produce that frequency will not deviate from HWE at </w:t>
+        <w:t xml:space="preserve">, typically varies somewhat among sample groups. For example, in a sample of </w:t>
+      </w:r>
+      <w:r>
+        <w:t>50</w:t>
+      </w:r>
+      <w:r>
+        <w:t xml:space="preserve"> genotypes with a minor allele frequency of 0.05, only five minor alleles are </w:t>
+      </w:r>
+      <w:r>
+        <w:rPr>
+          <w:color w:val="0000FF"/>
+        </w:rPr>
+        <w:t>present</w:t>
+      </w:r>
+      <w:r>
+        <w:rPr>
+          <w:color w:val="0000FF"/>
+        </w:rPr>
+        <w:t xml:space="preserve"> </w:t>
+      </w:r>
+      <w:r>
+        <w:t xml:space="preserve">and two out of three possible combinations of minor homozygotes and heterozygotes that produce that frequency will not deviate from </w:t>
+      </w:r>
+      <w:r>
+        <w:rPr>
+          <w:color w:val="0000FF"/>
+        </w:rPr>
+        <w:t>HW</w:t>
+      </w:r>
+      <w:r>
+        <w:rPr>
+          <w:color w:val="0000FF"/>
+        </w:rPr>
+        <w:t>P</w:t>
+      </w:r>
+      <w:r>
+        <w:rPr>
+          <w:color w:val="0000FF"/>
+        </w:rPr>
+        <w:t xml:space="preserve"> </w:t>
+      </w:r>
+      <w:r>
+        <w:t xml:space="preserve">at </w:t>
       </w:r>
       <m:oMath>
         <m:r>
@@ -4475,13 +4811,8 @@
         </m:d>
       </m:oMath>
       <w:r>
-        <w:t xml:space="preserve"> (roughly 0.7, 0.6, and 0.5, for purely heterozygotes, one homozygote and three heterozygotes, and two homozygotes and one heterozygote, respectively</w:t>
-      </w:r>
-      <w:proofErr w:type="gramStart"/>
-      <w:r>
-        <w:t>)..</w:t>
-      </w:r>
-      <w:proofErr w:type="gramEnd"/>
+        <w:t xml:space="preserve"> (roughly 0.7, 0.6, and 0.5, for purely heterozygotes, one homozygote and three heterozygotes, and two homozygotes and one heterozygote, respectively).</w:t>
+      </w:r>
     </w:p>
     <w:p>
       <w:pPr>
@@ -7961,6 +8292,13 @@
       <w:r>
         <w:rPr>
           <w:rFonts w:cs="Times New Roman"/>
+          <w:color w:val="0000FF"/>
+        </w:rPr>
+        <w:t xml:space="preserve">Simulations and </w:t>
+      </w:r>
+      <w:r>
+        <w:rPr>
+          <w:rFonts w:cs="Times New Roman"/>
         </w:rPr>
         <w:t>Empirical Validation</w:t>
       </w:r>
@@ -7971,7 +8309,40 @@
         <w:ind w:firstLine="0"/>
       </w:pPr>
       <w:r>
-        <w:t xml:space="preserve">To validate equations 4 and 5, we simulated genotypic data for two populations with sizes 100 and 1000, each with 100 bi-allelic loci with minor allele frequencies spaced equally between 0.01 and </w:t>
+        <w:t xml:space="preserve">To validate equations 4 and 5, we simulated genotypic data for two populations with </w:t>
+      </w:r>
+      <w:r>
+        <w:rPr>
+          <w:color w:val="0000FF"/>
+        </w:rPr>
+        <w:t>N =</w:t>
+      </w:r>
+      <w:r>
+        <w:rPr>
+          <w:color w:val="0000FF"/>
+        </w:rPr>
+        <w:t xml:space="preserve"> </w:t>
+      </w:r>
+      <w:r>
+        <w:rPr>
+          <w:color w:val="0000FF"/>
+        </w:rPr>
+        <w:t>250</w:t>
+      </w:r>
+      <w:r>
+        <w:rPr>
+          <w:color w:val="0000FF"/>
+        </w:rPr>
+        <w:t xml:space="preserve"> and </w:t>
+      </w:r>
+      <w:r>
+        <w:rPr>
+          <w:color w:val="0000FF"/>
+        </w:rPr>
+        <w:t>2500</w:t>
+      </w:r>
+      <w:r>
+        <w:t xml:space="preserve">, each with 100 bi-allelic loci with minor allele frequencies spaced equally between 0.01 and </w:t>
       </w:r>
       <w:r>
         <w:rPr>
@@ -8133,54 +8504,39 @@
         </m:d>
       </m:oMath>
       <w:r>
-        <w:t xml:space="preserve"> and </w:t>
-      </w:r>
-      <m:oMath>
-        <m:r>
-          <w:rPr>
-            <w:rFonts w:ascii="Cambria Math" w:eastAsia="Cambria Math" w:hAnsi="Cambria Math"/>
-          </w:rPr>
-          <m:t>E</m:t>
-        </m:r>
-        <m:d>
-          <m:dPr>
-            <m:ctrlPr>
-              <w:rPr>
-                <w:rFonts w:ascii="Cambria Math" w:eastAsia="Cambria Math" w:hAnsi="Cambria Math"/>
-              </w:rPr>
-            </m:ctrlPr>
-          </m:dPr>
-          <m:e>
-            <m:sSub>
-              <m:sSubPr>
-                <m:ctrlPr>
-                  <w:rPr>
-                    <w:rFonts w:ascii="Cambria Math" w:eastAsia="Cambria Math" w:hAnsi="Cambria Math"/>
-                  </w:rPr>
-                </m:ctrlPr>
-              </m:sSubPr>
-              <m:e>
-                <m:r>
-                  <w:rPr>
-                    <w:rFonts w:ascii="Cambria Math" w:eastAsia="Cambria Math" w:hAnsi="Cambria Math"/>
-                  </w:rPr>
-                  <m:t>N</m:t>
-                </m:r>
-              </m:e>
-              <m:sub>
-                <m:r>
-                  <w:rPr>
-                    <w:rFonts w:ascii="Cambria Math" w:eastAsia="Cambria Math" w:hAnsi="Cambria Math"/>
-                  </w:rPr>
-                  <m:t>S</m:t>
-                </m:r>
-              </m:sub>
-            </m:sSub>
-          </m:e>
-        </m:d>
-      </m:oMath>
-      <w:r>
-        <w:t xml:space="preserve"> and their variances given the number of sampled genotypes was between 10 and 100. (</w:t>
+        <w:t xml:space="preserve">, </w:t>
+      </w:r>
+      <w:r>
+        <w:rPr>
+          <w:i/>
+          <w:iCs/>
+          <w:color w:val="0000FF"/>
+        </w:rPr>
+        <w:t>S’</w:t>
+      </w:r>
+      <w:r>
+        <w:t>,</w:t>
+      </w:r>
+      <w:r>
+        <w:rPr>
+          <w:i/>
+          <w:iCs/>
+        </w:rPr>
+        <w:t xml:space="preserve"> </w:t>
+      </w:r>
+      <w:r>
+        <w:t xml:space="preserve">and their variances given </w:t>
+      </w:r>
+      <w:proofErr w:type="gramStart"/>
+      <w:r>
+        <w:t>a</w:t>
+      </w:r>
+      <w:r>
+        <w:t xml:space="preserve"> number of</w:t>
+      </w:r>
+      <w:proofErr w:type="gramEnd"/>
+      <w:r>
+        <w:t xml:space="preserve"> sampled genotypes between 10 and 100. (</w:t>
       </w:r>
       <w:r>
         <w:rPr>
@@ -8297,7 +8653,7 @@
           <w:iCs/>
           <w:color w:val="0000FF"/>
         </w:rPr>
-        <w:t>S’</w:t>
+        <w:t>S</w:t>
       </w:r>
       <w:r>
         <w:rPr>
@@ -8318,7 +8674,7 @@
           <w:iCs/>
           <w:color w:val="0000FF"/>
         </w:rPr>
-        <w:t>S'</w:t>
+        <w:t>S</w:t>
       </w:r>
       <w:r>
         <w:t xml:space="preserve"> </w:t>
@@ -8333,14 +8689,14 @@
         <w:rPr>
           <w:color w:val="0000FF"/>
         </w:rPr>
-        <w:t xml:space="preserve">We also repeated this procedure with data derived from </w:t>
+        <w:t xml:space="preserve">We also repeated this procedure with data derived from coalescent </w:t>
       </w:r>
       <w:r>
         <w:rPr>
           <w:color w:val="0000FF"/>
         </w:rPr>
         <w:lastRenderedPageBreak/>
-        <w:t xml:space="preserve">coalescent simulations to test the validity of </w:t>
+        <w:t xml:space="preserve">simulations to test the validity of </w:t>
       </w:r>
       <m:oMath>
         <m:acc>
@@ -8578,7 +8934,7 @@
         <w:rPr>
           <w:color w:val="0000FF"/>
         </w:rPr>
-        <w:t xml:space="preserve">estimates to those for Watterson’s θ </w:t>
+        <w:t xml:space="preserve">estimates to Watterson’s θ </w:t>
       </w:r>
       <w:r>
         <w:rPr>
@@ -8614,7 +8970,27 @@
         <w:rPr>
           <w:color w:val="0000FF"/>
         </w:rPr>
-        <w:t xml:space="preserve"> and those from the sum of a projected </w:t>
+        <w:t xml:space="preserve"> and </w:t>
+      </w:r>
+      <w:r>
+        <w:rPr>
+          <w:i/>
+          <w:iCs/>
+          <w:color w:val="0000FF"/>
+        </w:rPr>
+        <w:t xml:space="preserve">S </w:t>
+      </w:r>
+      <w:r>
+        <w:rPr>
+          <w:color w:val="0000FF"/>
+        </w:rPr>
+        <w:t xml:space="preserve">estimates derived </w:t>
+      </w:r>
+      <w:r>
+        <w:rPr>
+          <w:color w:val="0000FF"/>
+        </w:rPr>
+        <w:t xml:space="preserve">from the sum of a projected </w:t>
       </w:r>
       <w:r>
         <w:rPr>
@@ -8656,13 +9032,25 @@
         <w:rPr>
           <w:color w:val="0000FF"/>
         </w:rPr>
-        <w:t xml:space="preserve">, we calculated each of those </w:t>
-      </w:r>
-      <w:r>
-        <w:rPr>
-          <w:color w:val="0000FF"/>
-        </w:rPr>
-        <w:t xml:space="preserve">statistics using inbred, neutral, and outbred data derived </w:t>
+        <w:t xml:space="preserve">, we calculated each </w:t>
+      </w:r>
+      <w:r>
+        <w:rPr>
+          <w:color w:val="0000FF"/>
+        </w:rPr>
+        <w:t>using inbred, neutral, and outbred data derived</w:t>
+      </w:r>
+      <w:r>
+        <w:rPr>
+          <w:color w:val="0000FF"/>
+        </w:rPr>
+        <w:t xml:space="preserve"> from</w:t>
+      </w:r>
+      <w:r>
+        <w:rPr>
+          <w:color w:val="0000FF"/>
+        </w:rPr>
+        <w:t xml:space="preserve"> </w:t>
       </w:r>
       <w:r>
         <w:rPr>
@@ -9311,7 +9699,13 @@
         <w:t>%</w:t>
       </w:r>
       <w:r>
-        <w:t xml:space="preserve"> (98.5%</w:t>
+        <w:t xml:space="preserve"> (9</w:t>
+      </w:r>
+      <w:r>
+        <w:t>7.8</w:t>
+      </w:r>
+      <w:r>
+        <w:t>%</w:t>
       </w:r>
       <w:r>
         <w:t xml:space="preserve"> of the time</w:t>
@@ -9437,37 +9831,7 @@
         </m:r>
       </m:oMath>
       <w:r>
-        <w:t xml:space="preserve"> and simulation counts but were consistently slightly overestimated on both ends. This is expected given that Equation 9 assumes normality; the actual distribution of </w:t>
-      </w:r>
-      <m:oMath>
-        <m:sSub>
-          <m:sSubPr>
-            <m:ctrlPr>
-              <w:rPr>
-                <w:rFonts w:ascii="Cambria Math" w:eastAsia="Cambria Math" w:hAnsi="Cambria Math"/>
-              </w:rPr>
-            </m:ctrlPr>
-          </m:sSubPr>
-          <m:e>
-            <m:r>
-              <w:rPr>
-                <w:rFonts w:ascii="Cambria Math" w:eastAsia="Cambria Math" w:hAnsi="Cambria Math"/>
-              </w:rPr>
-              <m:t>N</m:t>
-            </m:r>
-          </m:e>
-          <m:sub>
-            <m:r>
-              <w:rPr>
-                <w:rFonts w:ascii="Cambria Math" w:eastAsia="Cambria Math" w:hAnsi="Cambria Math"/>
-              </w:rPr>
-              <m:t>S</m:t>
-            </m:r>
-          </m:sub>
-        </m:sSub>
-      </m:oMath>
-      <w:r>
-        <w:t xml:space="preserve"> values are slightly non-normal across samples. Specifically, the medians, but not the means, of the observed samples are therefore slightly above</w:t>
+        <w:t xml:space="preserve"> and simulation counts but were consistently slightly overestimated on both ends. This is expected given that Equation 9 assumes normality; the actual distribution of</w:t>
       </w:r>
       <w:r>
         <w:t xml:space="preserve"> </w:t>
@@ -9476,11 +9840,78 @@
         <w:rPr>
           <w:i/>
           <w:iCs/>
+          <w:color w:val="0000FF"/>
+        </w:rPr>
+        <w:t>S</w:t>
+      </w:r>
+      <w:r>
+        <w:rPr>
+          <w:i/>
+          <w:iCs/>
+        </w:rPr>
+        <w:t xml:space="preserve"> </w:t>
+      </w:r>
+      <w:r>
+        <w:t xml:space="preserve">values </w:t>
+      </w:r>
+      <w:proofErr w:type="gramStart"/>
+      <w:r>
+        <w:t>were</w:t>
+      </w:r>
+      <w:proofErr w:type="gramEnd"/>
+      <w:r>
+        <w:t xml:space="preserve"> slightly non-normal across samples</w:t>
+      </w:r>
+      <w:r>
+        <w:t xml:space="preserve"> and as a consequence</w:t>
+      </w:r>
+      <w:r>
+        <w:t>, the median, but not the mean,</w:t>
+      </w:r>
+      <w:r>
+        <w:t xml:space="preserve"> </w:t>
+      </w:r>
+      <w:r>
+        <w:rPr>
+          <w:i/>
+          <w:iCs/>
+          <w:color w:val="0000FF"/>
+        </w:rPr>
+        <w:t>S</w:t>
+      </w:r>
+      <w:r>
+        <w:t xml:space="preserve"> </w:t>
+      </w:r>
+      <w:r>
+        <w:t xml:space="preserve">values </w:t>
+      </w:r>
+      <w:r>
+        <w:t xml:space="preserve">of the observed samples </w:t>
+      </w:r>
+      <w:r>
+        <w:t>were</w:t>
+      </w:r>
+      <w:r>
+        <w:t xml:space="preserve"> slightly above</w:t>
+      </w:r>
+      <w:r>
+        <w:t xml:space="preserve"> </w:t>
+      </w:r>
+      <w:r>
+        <w:rPr>
+          <w:i/>
+          <w:iCs/>
         </w:rPr>
         <w:t>S’</w:t>
       </w:r>
       <w:r>
-        <w:t xml:space="preserve"> (Figure S2). Both point estimates of the number of segregating sites and 95% prediction intervals are similarly accurate across a wide range of both </w:t>
+        <w:t xml:space="preserve"> (Figure S2). Both point estimates of the number of segregating sites and 95% prediction intervals </w:t>
+      </w:r>
+      <w:r>
+        <w:t>were</w:t>
+      </w:r>
+      <w:r>
+        <w:t xml:space="preserve"> similarly accurate across a wide range of both </w:t>
       </w:r>
       <m:oMath>
         <m:r>
@@ -9560,40 +9991,36 @@
         <w:rPr>
           <w:rFonts w:eastAsia="Cambria Math"/>
         </w:rPr>
-        <w:t xml:space="preserve">values closely aligned with mean simulated </w:t>
-      </w:r>
-      <m:oMath>
-        <m:sSub>
-          <m:sSubPr>
-            <m:ctrlPr>
-              <w:rPr>
-                <w:rFonts w:ascii="Cambria Math" w:eastAsia="Cambria Math" w:hAnsi="Cambria Math"/>
-              </w:rPr>
-            </m:ctrlPr>
-          </m:sSubPr>
-          <m:e>
-            <m:r>
-              <w:rPr>
-                <w:rFonts w:ascii="Cambria Math" w:eastAsia="Cambria Math" w:hAnsi="Cambria Math"/>
-              </w:rPr>
-              <m:t>N</m:t>
-            </m:r>
-          </m:e>
-          <m:sub>
-            <m:r>
-              <w:rPr>
-                <w:rFonts w:ascii="Cambria Math" w:eastAsia="Cambria Math" w:hAnsi="Cambria Math"/>
-              </w:rPr>
-              <m:t>S</m:t>
-            </m:r>
-          </m:sub>
-        </m:sSub>
-      </m:oMath>
+        <w:t>values closely aligned with mean simulate</w:t>
+      </w:r>
       <w:r>
         <w:rPr>
           <w:rFonts w:eastAsia="Cambria Math"/>
         </w:rPr>
-        <w:t xml:space="preserve"> values (Figure S</w:t>
+        <w:t xml:space="preserve">d </w:t>
+      </w:r>
+      <w:r>
+        <w:rPr>
+          <w:rFonts w:eastAsia="Cambria Math"/>
+          <w:i/>
+          <w:iCs/>
+          <w:color w:val="0000FF"/>
+        </w:rPr>
+        <w:t>S</w:t>
+      </w:r>
+      <w:r>
+        <w:rPr>
+          <w:rFonts w:eastAsia="Cambria Math"/>
+          <w:i/>
+          <w:iCs/>
+        </w:rPr>
+        <w:t xml:space="preserve"> </w:t>
+      </w:r>
+      <w:r>
+        <w:rPr>
+          <w:rFonts w:eastAsia="Cambria Math"/>
+        </w:rPr>
+        <w:t>values (Figure S</w:t>
       </w:r>
       <w:r>
         <w:rPr>
@@ -9846,7 +10273,21 @@
           <w:iCs/>
           <w:color w:val="0000FF"/>
         </w:rPr>
-        <w:t>were not consistently biased but were generally less accurate</w:t>
+        <w:t>were not consistently biased</w:t>
+      </w:r>
+      <w:r>
+        <w:rPr>
+          <w:iCs/>
+          <w:color w:val="0000FF"/>
+        </w:rPr>
+        <w:t xml:space="preserve"> by HWP divergence</w:t>
+      </w:r>
+      <w:r>
+        <w:rPr>
+          <w:iCs/>
+          <w:color w:val="0000FF"/>
+        </w:rPr>
+        <w:t xml:space="preserve"> but were generally less accurate</w:t>
       </w:r>
       <w:r>
         <w:rPr>
@@ -9872,7 +10313,7 @@
         <w:rPr>
           <w:color w:val="0000FF"/>
         </w:rPr>
-        <w:t>; however,</w:t>
+        <w:t>:</w:t>
       </w:r>
       <w:r>
         <w:rPr>
@@ -10001,7 +10442,37 @@
         </w:rPr>
       </w:pPr>
       <w:r>
-        <w:t xml:space="preserve">We present here a method to correct for the probability that a given locus would be observed as segregating following rarefaction to a given sample size. This method provides for the straightforward estimation of the total number of segregating sites which would be observed in a </w:t>
+        <w:t xml:space="preserve">We present here </w:t>
+      </w:r>
+      <w:r>
+        <w:rPr>
+          <w:color w:val="0000FF"/>
+        </w:rPr>
+        <w:t>a</w:t>
+      </w:r>
+      <w:r>
+        <w:rPr>
+          <w:color w:val="0000FF"/>
+        </w:rPr>
+        <w:t>n unbiased</w:t>
+      </w:r>
+      <w:r>
+        <w:rPr>
+          <w:color w:val="0000FF"/>
+        </w:rPr>
+        <w:t xml:space="preserve"> </w:t>
+      </w:r>
+      <w:r>
+        <w:t xml:space="preserve">method to correct for the probability that a given locus </w:t>
+      </w:r>
+      <w:r>
+        <w:rPr>
+          <w:color w:val="0000FF"/>
+        </w:rPr>
+        <w:t xml:space="preserve">will segregate </w:t>
+      </w:r>
+      <w:r>
+        <w:t xml:space="preserve">following rarefaction to a given sample size. This provides for the straightforward estimation of the total number of segregating sites which would be observed in a </w:t>
       </w:r>
       <w:r>
         <w:t>sample group</w:t>
@@ -10076,7 +10547,40 @@
         <w:fldChar w:fldCharType="end"/>
       </w:r>
       <w:r>
-        <w:t xml:space="preserve"> caused by the recent increase in the overall rate at which mutations are produced in the population and the relative lack of time for any such new variants to drift to higher frequencies. The average expected heterozygosity across segregating sites may be lower (or at least lower than expected) in such cases than populations which have been demographically static, but they will carry far more segregating sites. A recent study in yellow perch provides an excellent example of such: several recently expanded populations show a relatively slight difference in heterozygosity in comparison to other, more demographically static populations but segregate at far more loci</w:t>
+        <w:t xml:space="preserve"> caused by the recent increase in the overall rate at which mutations are produced in the population and the relative lack of time for any such new variants to drift to higher frequencies. The average expected heterozygosity across segregating sites may be lower (or at least lower than expected) in </w:t>
+      </w:r>
+      <w:r>
+        <w:rPr>
+          <w:color w:val="0000FF"/>
+        </w:rPr>
+        <w:t xml:space="preserve">such </w:t>
+      </w:r>
+      <w:r>
+        <w:rPr>
+          <w:color w:val="0000FF"/>
+        </w:rPr>
+        <w:t>populations</w:t>
+      </w:r>
+      <w:r>
+        <w:rPr>
+          <w:color w:val="0000FF"/>
+        </w:rPr>
+        <w:t xml:space="preserve"> than </w:t>
+      </w:r>
+      <w:r>
+        <w:rPr>
+          <w:color w:val="0000FF"/>
+        </w:rPr>
+        <w:t>in those</w:t>
+      </w:r>
+      <w:r>
+        <w:rPr>
+          <w:color w:val="0000FF"/>
+        </w:rPr>
+        <w:t xml:space="preserve"> </w:t>
+      </w:r>
+      <w:r>
+        <w:t>which have been demographically static, but they will carry far more segregating sites. A recent study in yellow perch provides an excellent example of such: several recently expanded populations show a relatively slight difference in heterozygosity in comparison to other, more demographically static populations but segregate at far more loci</w:t>
       </w:r>
       <w:r>
         <w:t xml:space="preserve"> </w:t>
@@ -10196,7 +10700,19 @@
         <w:rPr>
           <w:color w:val="0000FF"/>
         </w:rPr>
-        <w:t xml:space="preserve"> genotype likelihoods may be preferable. In such cases, </w:t>
+        <w:t xml:space="preserve"> genotype likelihoods may be preferable. In such cases,</w:t>
+      </w:r>
+      <w:r>
+        <w:rPr>
+          <w:color w:val="0000FF"/>
+        </w:rPr>
+        <w:t xml:space="preserve"> summing across an</w:t>
+      </w:r>
+      <w:r>
+        <w:rPr>
+          <w:color w:val="0000FF"/>
+        </w:rPr>
+        <w:t xml:space="preserve"> </w:t>
       </w:r>
       <w:r>
         <w:rPr>
@@ -10208,7 +10724,7 @@
         <w:rPr>
           <w:color w:val="0000FF"/>
         </w:rPr>
-        <w:t xml:space="preserve"> as calculated using appropriate low-coverage approaches may be a preferable avenue for calculating </w:t>
+        <w:t xml:space="preserve"> calculated using appropriate low-coverage approaches may be a preferable avenue for calculating </w:t>
       </w:r>
       <w:r>
         <w:rPr>
@@ -10270,7 +10786,19 @@
         <w:rPr>
           <w:color w:val="0000FF"/>
         </w:rPr>
-        <w:t xml:space="preserve">, although these methods </w:t>
+        <w:t xml:space="preserve">, although </w:t>
+      </w:r>
+      <w:r>
+        <w:rPr>
+          <w:color w:val="0000FF"/>
+        </w:rPr>
+        <w:t>such</w:t>
+      </w:r>
+      <w:r>
+        <w:rPr>
+          <w:color w:val="0000FF"/>
+        </w:rPr>
+        <w:t xml:space="preserve"> methods </w:t>
       </w:r>
       <w:r>
         <w:rPr>
@@ -10402,14 +10930,14 @@
         <w:rPr>
           <w:color w:val="0000FF"/>
         </w:rPr>
-        <w:t xml:space="preserve"> </w:t>
+        <w:t xml:space="preserve"> many large haplotypic blocks are not out of HWP in a consistent </w:t>
       </w:r>
       <w:r>
         <w:rPr>
           <w:color w:val="0000FF"/>
         </w:rPr>
         <w:lastRenderedPageBreak/>
-        <w:t>many large haplotypic blocks are not out of HWP in a consistent way</w:t>
+        <w:t>way</w:t>
       </w:r>
       <w:r>
         <w:rPr>
@@ -10430,6 +10958,62 @@
           <w:color w:val="0000FF"/>
         </w:rPr>
         <w:t>results from our coalescent simulations (Figures S3 and S4)</w:t>
+      </w:r>
+      <w:r>
+        <w:rPr>
+          <w:color w:val="0000FF"/>
+        </w:rPr>
+        <w:t>.</w:t>
+      </w:r>
+      <w:r>
+        <w:rPr>
+          <w:color w:val="0000FF"/>
+        </w:rPr>
+        <w:t xml:space="preserve"> As a further filtering-related caution, we warn against a strong minor allele frequency filter when comparing </w:t>
+      </w:r>
+      <w:r>
+        <w:rPr>
+          <w:i/>
+          <w:iCs/>
+          <w:color w:val="0000FF"/>
+        </w:rPr>
+        <w:t xml:space="preserve">S’ </w:t>
+      </w:r>
+      <w:r>
+        <w:rPr>
+          <w:color w:val="0000FF"/>
+        </w:rPr>
+        <w:t xml:space="preserve">values across populations given the different impacts minor allele frequency filters can have on populations with different site frequency spectra, although some filter permissive filtering is probably often justified to remove sequencing errors </w:t>
+      </w:r>
+      <w:r>
+        <w:rPr>
+          <w:color w:val="0000FF"/>
+        </w:rPr>
+        <w:fldChar w:fldCharType="begin"/>
+      </w:r>
+      <w:r>
+        <w:rPr>
+          <w:color w:val="0000FF"/>
+        </w:rPr>
+        <w:instrText xml:space="preserve"> ADDIN ZOTERO_ITEM CSL_CITATION {"citationID":"tusEiqkn","properties":{"formattedCitation":"(W. Hemstrom et al., 2024)","plainCitation":"(W. Hemstrom et al., 2024)","noteIndex":0},"citationItems":[{"id":5828,"uris":["http://zotero.org/users/10196124/items/6DGFM6BN"],"itemData":{"id":5828,"type":"article-journal","abstract":"Genomic data are ubiquitous across disciplines, from agriculture to biodiversity, ecology, evolution and human health. However, these datasets often contain noise or errors and are missing information that can affect the accuracy and reliability of subsequent computational analyses and conclusions. A key step in genomic data analysis is filtering — removing sequencing bases, reads, genetic variants and/or individuals from a dataset — to improve data quality for downstream analyses. Researchers are confronted with a multitude of choices when filtering genomic data; they must choose which filters to apply and select appropriate thresholds. To help usher in the next generation of genomic data filtering, we review and suggest best practices to improve the implementation, reproducibility and reporting standards for filter types and thresholds commonly applied to genomic datasets. We focus mainly on filters for minor allele frequency, missing data per individual or per locus, linkage disequilibrium and Hardy–Weinberg deviations. Using simulated and empirical datasets, we illustrate the large effects of different filtering thresholds on common population genetics statistics, such as Tajima’s D value, population differentiation (FST), nucleotide diversity (π) and effective population size (Ne).","container-title":"Nature Reviews Genetics","DOI":"10.1038/s41576-024-00738-6","ISSN":"1471-0064","journalAbbreviation":"Nature Reviews Genetics","title":"Next-generation data filtering in the genomics era","URL":"https://doi.org/10.1038/s41576-024-00738-6","author":[{"family":"Hemstrom","given":"William"},{"family":"Grummer","given":"Jared A."},{"family":"Luikart","given":"Gordon"},{"family":"Christie","given":"Mark R."}],"issued":{"date-parts":[["2024",6,14]]},"citation-key":"hemstromNextgenerationDataFiltering2024"}}],"schema":"https://github.com/citation-style-language/schema/raw/master/csl-citation.json"} </w:instrText>
+      </w:r>
+      <w:r>
+        <w:rPr>
+          <w:color w:val="0000FF"/>
+        </w:rPr>
+        <w:fldChar w:fldCharType="separate"/>
+      </w:r>
+      <w:r>
+        <w:rPr>
+          <w:color w:val="0000FF"/>
+        </w:rPr>
+        <w:t>(Hemstrom et al., 2024)</w:t>
+      </w:r>
+      <w:r>
+        <w:rPr>
+          <w:color w:val="0000FF"/>
+        </w:rPr>
+        <w:fldChar w:fldCharType="end"/>
       </w:r>
       <w:r>
         <w:rPr>
@@ -10661,7 +11245,11 @@
         </w:r>
       </w:hyperlink>
       <w:r>
-        <w:t>. The R package “</w:t>
+        <w:t xml:space="preserve">. The R package </w:t>
+      </w:r>
+      <w:r>
+        <w:lastRenderedPageBreak/>
+        <w:t>“</w:t>
       </w:r>
       <w:proofErr w:type="spellStart"/>
       <w:r>
@@ -11803,7 +12391,16 @@
         <w:t xml:space="preserve">. </w:t>
       </w:r>
       <w:r>
-        <w:t>Since loci were not simulated in HWE, points vary to a small degree due to</w:t>
+        <w:t xml:space="preserve">Since loci were not simulated in </w:t>
+      </w:r>
+      <w:r>
+        <w:rPr>
+          <w:color w:val="0000FF"/>
+        </w:rPr>
+        <w:t>Hardy-Weinberg proportions</w:t>
+      </w:r>
+      <w:r>
+        <w:t>, points vary to a small degree due to</w:t>
       </w:r>
       <w:r>
         <w:t xml:space="preserve"> </w:t>
@@ -11824,13 +12421,22 @@
         <w:t>E</w:t>
       </w:r>
       <w:r>
-        <w:t>ach locus ha</w:t>
-      </w:r>
-      <w:r>
-        <w:t>d</w:t>
-      </w:r>
-      <w:r>
-        <w:t xml:space="preserve"> a random, independent percentage of missing data between 0</w:t>
+        <w:t xml:space="preserve">ach locus </w:t>
+      </w:r>
+      <w:r>
+        <w:rPr>
+          <w:color w:val="0000FF"/>
+        </w:rPr>
+        <w:t>was simulated with</w:t>
+      </w:r>
+      <w:r>
+        <w:rPr>
+          <w:color w:val="0000FF"/>
+        </w:rPr>
+        <w:t xml:space="preserve"> </w:t>
+      </w:r>
+      <w:r>
+        <w:t>a random, independent percentage of missing data between 0</w:t>
       </w:r>
       <w:r>
         <w:t>%</w:t>
@@ -11854,16 +12460,11 @@
         <w:t xml:space="preserve">contained </w:t>
       </w:r>
       <w:r>
-        <w:t xml:space="preserve">within </w:t>
-      </w:r>
-      <w:proofErr w:type="gramStart"/>
-      <w:r>
-        <w:t>a 95% confidence interval</w:t>
+        <w:t>within 95% confidence interval</w:t>
       </w:r>
       <w:r>
         <w:t>s (marked with error bars)</w:t>
       </w:r>
-      <w:proofErr w:type="gramEnd"/>
       <w:r>
         <w:t xml:space="preserve"> based on 10,000 simulated rarefaction trials </w:t>
       </w:r>
@@ -11885,13 +12486,6 @@
         <w:spacing w:before="360"/>
         <w:ind w:firstLine="0"/>
       </w:pPr>
-      <w:sdt>
-        <w:sdtPr>
-          <w:tag w:val="goog_rdk_8"/>
-          <w:id w:val="-1691131028"/>
-        </w:sdtPr>
-        <w:sdtContent/>
-      </w:sdt>
       <w:bookmarkStart w:id="5" w:name="_Hlk177744640"/>
       <w:r>
         <w:rPr>
@@ -11907,7 +12501,13 @@
         <w:t>D</w:t>
       </w:r>
       <w:r>
-        <w:t>ifference between the mathematically expected probability that a locus segregates after rarefaction (</w:t>
+        <w:t>ifference</w:t>
+      </w:r>
+      <w:r>
+        <w:t>s</w:t>
+      </w:r>
+      <w:r>
+        <w:t xml:space="preserve"> between the mathematically expected probability that a locus segregates after rarefaction (</w:t>
       </w:r>
       <m:oMath>
         <m:acc>
@@ -12041,7 +12641,19 @@
         <w:rPr>
           <w:color w:val="000000"/>
         </w:rPr>
-        <w:t>Across all tested conditions, only 1.51% of parameter estimates fell outside the 95% CIs obtained via simulation.</w:t>
+        <w:t xml:space="preserve">Across all tested conditions, only </w:t>
+      </w:r>
+      <w:r>
+        <w:rPr>
+          <w:color w:val="0000FF"/>
+        </w:rPr>
+        <w:t>2.2</w:t>
+      </w:r>
+      <w:r>
+        <w:rPr>
+          <w:color w:val="000000"/>
+        </w:rPr>
+        <w:t>% of parameter estimates fell outside the 95% CIs obtained via simulation.</w:t>
       </w:r>
     </w:p>
     <w:bookmarkEnd w:id="5"/>
@@ -12091,7 +12703,13 @@
       </w:r>
       <w:proofErr w:type="spellEnd"/>
       <w:r>
-        <w:t xml:space="preserve"> to either 10 or 100 </w:t>
+        <w:t xml:space="preserve"> to either 10 or </w:t>
+      </w:r>
+      <w:r>
+        <w:t>20</w:t>
+      </w:r>
+      <w:r>
+        <w:t xml:space="preserve"> </w:t>
       </w:r>
       <w:r>
         <w:t xml:space="preserve">samples </w:t>
@@ -12108,7 +12726,13 @@
         </m:r>
       </m:oMath>
       <w:r>
-        <w:t xml:space="preserve"> = 10 or 100, respectively) for starting population sizes of either </w:t>
+        <w:t xml:space="preserve"> = 10 or </w:t>
+      </w:r>
+      <w:r>
+        <w:t>20</w:t>
+      </w:r>
+      <w:r>
+        <w:t xml:space="preserve">, respectively) for starting population sizes of either </w:t>
       </w:r>
       <w:r>
         <w:rPr>
@@ -12568,7 +13192,19 @@
         <w:rPr>
           <w:color w:val="0000FF"/>
         </w:rPr>
-        <w:t>; values above the null distributions indicate overestimates and values below underestimates</w:t>
+        <w:t xml:space="preserve">; values above the </w:t>
+      </w:r>
+      <w:r>
+        <w:rPr>
+          <w:color w:val="0000FF"/>
+        </w:rPr>
+        <w:t>empirical</w:t>
+      </w:r>
+      <w:r>
+        <w:rPr>
+          <w:color w:val="0000FF"/>
+        </w:rPr>
+        <w:t xml:space="preserve"> distributions indicate overestimates and values below underestimates</w:t>
       </w:r>
       <w:r>
         <w:rPr>

</xml_diff>